<commit_message>
In progress homework for data mining
</commit_message>
<xml_diff>
--- a/Data Mining/Homework02.docx
+++ b/Data Mining/Homework02.docx
@@ -309,456 +309,753 @@
         </w:rPr>
         <w:t xml:space="preserve"> Distance</w:t>
       </w:r>
+    </w:p>
+    <w:p>
+      <w:pPr>
+        <w:pStyle w:val="ListParagraph"/>
+        <w:numPr>
+          <w:ilvl w:val="3"/>
+          <w:numId w:val="2"/>
+        </w:numPr>
+      </w:pPr>
+      <w:r>
+        <w:t>The difference in bits between two binary numbers.</w:t>
+      </w:r>
+    </w:p>
+    <w:p>
+      <w:pPr>
+        <w:pStyle w:val="ListParagraph"/>
+        <w:numPr>
+          <w:ilvl w:val="2"/>
+          <w:numId w:val="2"/>
+        </w:numPr>
+        <w:rPr>
+          <w:b/>
+        </w:rPr>
+      </w:pPr>
+      <w:r>
+        <w:rPr>
+          <w:b/>
+        </w:rPr>
+        <w:t>Case 2: Euclidean Distance</w:t>
+      </w:r>
+    </w:p>
+    <w:p>
+      <w:pPr>
+        <w:pStyle w:val="ListParagraph"/>
+        <w:numPr>
+          <w:ilvl w:val="3"/>
+          <w:numId w:val="2"/>
+        </w:numPr>
+      </w:pPr>
+      <w:r>
+        <w:t>“normal distance” / “straight line” distance</w:t>
+      </w:r>
+    </w:p>
+    <w:p>
+      <w:pPr>
+        <w:pStyle w:val="ListParagraph"/>
+        <w:numPr>
+          <w:ilvl w:val="2"/>
+          <w:numId w:val="2"/>
+        </w:numPr>
+        <w:rPr>
+          <w:b/>
+        </w:rPr>
+      </w:pPr>
+      <w:r>
+        <w:rPr>
+          <w:b/>
+        </w:rPr>
+        <w:t>Case 3: Supremum Distance</w:t>
+      </w:r>
+    </w:p>
+    <w:p>
+      <w:pPr>
+        <w:pStyle w:val="ListParagraph"/>
+        <w:numPr>
+          <w:ilvl w:val="3"/>
+          <w:numId w:val="2"/>
+        </w:numPr>
+      </w:pPr>
+      <w:r>
+        <w:t>The maximum distance between components of vectors.</w:t>
+      </w:r>
+    </w:p>
+    <w:p>
+      <w:pPr>
+        <w:pStyle w:val="ListParagraph"/>
+        <w:numPr>
+          <w:ilvl w:val="1"/>
+          <w:numId w:val="2"/>
+        </w:numPr>
+      </w:pPr>
+      <w:r>
+        <w:t>Compute the cosine similarity measurement between the following two vectors</w:t>
+      </w:r>
+      <w:r>
+        <w:t>:</w:t>
+      </w:r>
+    </w:p>
+    <w:p>
+      <w:pPr>
+        <w:pStyle w:val="ListParagraph"/>
+        <w:numPr>
+          <w:ilvl w:val="2"/>
+          <w:numId w:val="2"/>
+        </w:numPr>
+      </w:pPr>
+      <w:r>
+        <w:t>x</w:t>
+      </w:r>
+      <w:r>
+        <w:rPr>
+          <w:vertAlign w:val="subscript"/>
+        </w:rPr>
+        <w:t>1</w:t>
+      </w:r>
+      <w:r>
+        <w:t xml:space="preserve"> = (4, 0, 1, 3, 5) | x</w:t>
+      </w:r>
+      <w:r>
+        <w:rPr>
+          <w:vertAlign w:val="subscript"/>
+        </w:rPr>
+        <w:t>2</w:t>
+      </w:r>
+      <w:r>
+        <w:t xml:space="preserve"> = (-1, 2, 3, 0, 1)</w:t>
+      </w:r>
+    </w:p>
+    <w:p>
+      <w:pPr>
+        <w:pStyle w:val="ListParagraph"/>
+        <w:numPr>
+          <w:ilvl w:val="2"/>
+          <w:numId w:val="2"/>
+        </w:numPr>
+      </w:pPr>
+      <w:r>
+        <w:t xml:space="preserve">Formula: </w:t>
+      </w:r>
+      <w:proofErr w:type="gramStart"/>
+      <w:r>
+        <w:t>cos(</w:t>
+      </w:r>
+      <w:proofErr w:type="gramEnd"/>
+      <w:r>
+        <w:t>d</w:t>
+      </w:r>
+      <w:r>
+        <w:rPr>
+          <w:vertAlign w:val="subscript"/>
+        </w:rPr>
+        <w:t>1</w:t>
+      </w:r>
+      <w:r>
+        <w:t>, d</w:t>
+      </w:r>
+      <w:r>
+        <w:rPr>
+          <w:vertAlign w:val="subscript"/>
+        </w:rPr>
+        <w:t>2</w:t>
+      </w:r>
+      <w:r>
+        <w:t>) = (d</w:t>
+      </w:r>
+      <w:r>
+        <w:rPr>
+          <w:vertAlign w:val="subscript"/>
+        </w:rPr>
+        <w:t>1</w:t>
+      </w:r>
+      <w:r>
+        <w:t xml:space="preserve"> </w:t>
+      </w:r>
+      <w:r>
+        <w:sym w:font="Symbol" w:char="F0B7"/>
+      </w:r>
+      <w:r>
+        <w:t xml:space="preserve"> d</w:t>
+      </w:r>
+      <w:r>
+        <w:rPr>
+          <w:vertAlign w:val="subscript"/>
+        </w:rPr>
+        <w:t>2</w:t>
+      </w:r>
+      <w:r>
+        <w:t>) / ||d</w:t>
+      </w:r>
+      <w:r>
+        <w:rPr>
+          <w:vertAlign w:val="subscript"/>
+        </w:rPr>
+        <w:t>1</w:t>
+      </w:r>
+      <w:r>
+        <w:t>||*|d</w:t>
+      </w:r>
+      <w:r>
+        <w:rPr>
+          <w:vertAlign w:val="subscript"/>
+        </w:rPr>
+        <w:t>2</w:t>
+      </w:r>
+      <w:r>
+        <w:t>||</w:t>
+      </w:r>
+    </w:p>
+    <w:p>
+      <w:pPr>
+        <w:pStyle w:val="ListParagraph"/>
+        <w:numPr>
+          <w:ilvl w:val="2"/>
+          <w:numId w:val="2"/>
+        </w:numPr>
+      </w:pPr>
+      <w:r>
+        <w:t>(</w:t>
+      </w:r>
+      <w:r>
+        <w:t>x</w:t>
+      </w:r>
+      <w:r>
+        <w:rPr>
+          <w:vertAlign w:val="subscript"/>
+        </w:rPr>
+        <w:t>1</w:t>
+      </w:r>
+      <w:r>
+        <w:t xml:space="preserve"> </w:t>
+      </w:r>
+      <w:r>
+        <w:sym w:font="Symbol" w:char="F0B7"/>
+      </w:r>
+      <w:r>
+        <w:t xml:space="preserve"> </w:t>
+      </w:r>
+      <w:r>
+        <w:t>x</w:t>
+      </w:r>
+      <w:r>
+        <w:rPr>
+          <w:vertAlign w:val="subscript"/>
+        </w:rPr>
+        <w:t>2</w:t>
+      </w:r>
+      <w:r>
+        <w:t>)</w:t>
+      </w:r>
+      <w:r>
+        <w:t xml:space="preserve"> = 4 * -1 + 0 * 2 + 1 * 3 + 3 * 0 + 5 * 1 = 4</w:t>
+      </w:r>
+    </w:p>
+    <w:p>
+      <w:pPr>
+        <w:pStyle w:val="ListParagraph"/>
+        <w:numPr>
+          <w:ilvl w:val="2"/>
+          <w:numId w:val="2"/>
+        </w:numPr>
+      </w:pPr>
+      <w:r>
+        <w:t>||x</w:t>
+      </w:r>
+      <w:r>
+        <w:rPr>
+          <w:vertAlign w:val="subscript"/>
+        </w:rPr>
+        <w:t>1</w:t>
+      </w:r>
+      <w:r>
+        <w:t xml:space="preserve">|| = </w:t>
+      </w:r>
+      <w:proofErr w:type="gramStart"/>
+      <w:r>
+        <w:t>SQRT(</w:t>
+      </w:r>
+      <w:proofErr w:type="gramEnd"/>
+      <w:r>
+        <w:t>4</w:t>
+      </w:r>
+      <w:r>
+        <w:rPr>
+          <w:vertAlign w:val="superscript"/>
+        </w:rPr>
+        <w:t>2</w:t>
+      </w:r>
+      <w:r>
+        <w:t xml:space="preserve"> + 0</w:t>
+      </w:r>
+      <w:r>
+        <w:rPr>
+          <w:vertAlign w:val="superscript"/>
+        </w:rPr>
+        <w:t>2</w:t>
+      </w:r>
+      <w:r>
+        <w:t xml:space="preserve"> + 1</w:t>
+      </w:r>
+      <w:r>
+        <w:rPr>
+          <w:vertAlign w:val="superscript"/>
+        </w:rPr>
+        <w:t>2</w:t>
+      </w:r>
+      <w:r>
+        <w:t xml:space="preserve"> + 3</w:t>
+      </w:r>
+      <w:r>
+        <w:rPr>
+          <w:vertAlign w:val="superscript"/>
+        </w:rPr>
+        <w:t>2</w:t>
+      </w:r>
+      <w:r>
+        <w:t xml:space="preserve"> + 5</w:t>
+      </w:r>
+      <w:r>
+        <w:rPr>
+          <w:vertAlign w:val="superscript"/>
+        </w:rPr>
+        <w:t>2</w:t>
+      </w:r>
+      <w:r>
+        <w:t>) = 7.14</w:t>
+      </w:r>
+    </w:p>
+    <w:p>
+      <w:pPr>
+        <w:pStyle w:val="ListParagraph"/>
+        <w:numPr>
+          <w:ilvl w:val="2"/>
+          <w:numId w:val="2"/>
+        </w:numPr>
+      </w:pPr>
+      <w:r>
+        <w:t>||x</w:t>
+      </w:r>
+      <w:r>
+        <w:rPr>
+          <w:vertAlign w:val="subscript"/>
+        </w:rPr>
+        <w:t>2</w:t>
+      </w:r>
+      <w:r>
+        <w:t xml:space="preserve">|| = </w:t>
+      </w:r>
+      <w:proofErr w:type="gramStart"/>
+      <w:r>
+        <w:t>SQRT(</w:t>
+      </w:r>
+      <w:proofErr w:type="gramEnd"/>
+      <w:r>
+        <w:t>-1</w:t>
+      </w:r>
+      <w:r>
+        <w:rPr>
+          <w:vertAlign w:val="superscript"/>
+        </w:rPr>
+        <w:t>2</w:t>
+      </w:r>
+      <w:r>
+        <w:t xml:space="preserve"> + </w:t>
+      </w:r>
+      <w:r>
+        <w:t>2</w:t>
+      </w:r>
+      <w:r>
+        <w:rPr>
+          <w:vertAlign w:val="superscript"/>
+        </w:rPr>
+        <w:t>2</w:t>
+      </w:r>
+      <w:r>
+        <w:t xml:space="preserve"> + </w:t>
+      </w:r>
+      <w:r>
+        <w:t>3</w:t>
+      </w:r>
+      <w:r>
+        <w:rPr>
+          <w:vertAlign w:val="superscript"/>
+        </w:rPr>
+        <w:t>2</w:t>
+      </w:r>
+      <w:r>
+        <w:t xml:space="preserve"> + </w:t>
+      </w:r>
+      <w:r>
+        <w:t>0</w:t>
+      </w:r>
+      <w:r>
+        <w:rPr>
+          <w:vertAlign w:val="superscript"/>
+        </w:rPr>
+        <w:t>2</w:t>
+      </w:r>
+      <w:r>
+        <w:t xml:space="preserve"> + </w:t>
+      </w:r>
+      <w:r>
+        <w:t>1</w:t>
+      </w:r>
+      <w:r>
+        <w:rPr>
+          <w:vertAlign w:val="superscript"/>
+        </w:rPr>
+        <w:t>2</w:t>
+      </w:r>
+      <w:r>
+        <w:t>)</w:t>
+      </w:r>
+      <w:r>
+        <w:t xml:space="preserve"> = 3.87</w:t>
+      </w:r>
+    </w:p>
+    <w:p>
+      <w:pPr>
+        <w:pStyle w:val="ListParagraph"/>
+        <w:numPr>
+          <w:ilvl w:val="2"/>
+          <w:numId w:val="2"/>
+        </w:numPr>
+      </w:pPr>
+      <w:proofErr w:type="gramStart"/>
+      <w:r>
+        <w:t>cos(</w:t>
+      </w:r>
+      <w:proofErr w:type="gramEnd"/>
+      <w:r>
+        <w:t>d</w:t>
+      </w:r>
+      <w:r>
+        <w:rPr>
+          <w:vertAlign w:val="subscript"/>
+        </w:rPr>
+        <w:t>1</w:t>
+      </w:r>
+      <w:r>
+        <w:t>, d</w:t>
+      </w:r>
+      <w:r>
+        <w:rPr>
+          <w:vertAlign w:val="subscript"/>
+        </w:rPr>
+        <w:t>2</w:t>
+      </w:r>
+      <w:r>
+        <w:t>)</w:t>
+      </w:r>
+      <w:r>
+        <w:t xml:space="preserve"> = 4 / (7.14 * 3.87) = </w:t>
+      </w:r>
+      <w:r>
+        <w:rPr>
+          <w:b/>
+        </w:rPr>
+        <w:t>0.145</w:t>
+      </w:r>
+    </w:p>
+    <w:p>
+      <w:pPr>
+        <w:pStyle w:val="ListParagraph"/>
+        <w:numPr>
+          <w:ilvl w:val="0"/>
+          <w:numId w:val="2"/>
+        </w:numPr>
+      </w:pPr>
+      <w:r>
+        <w:t>Name and explain four methods to handle noisy data:</w:t>
+      </w:r>
+    </w:p>
+    <w:p>
+      <w:pPr>
+        <w:pStyle w:val="ListParagraph"/>
+        <w:numPr>
+          <w:ilvl w:val="1"/>
+          <w:numId w:val="3"/>
+        </w:numPr>
+      </w:pPr>
+      <w:r>
+        <w:t>Binning</w:t>
+      </w:r>
+    </w:p>
+    <w:p>
+      <w:pPr>
+        <w:pStyle w:val="ListParagraph"/>
+        <w:numPr>
+          <w:ilvl w:val="2"/>
+          <w:numId w:val="3"/>
+        </w:numPr>
+      </w:pPr>
+      <w:r>
+        <w:t>Partition data after sorting it according to different categories (means, medians, boundaries, etc.). Then you can smooth the data after everything is sorted to get more generalized statistics.</w:t>
+      </w:r>
+    </w:p>
+    <w:p>
+      <w:pPr>
+        <w:pStyle w:val="ListParagraph"/>
+        <w:numPr>
+          <w:ilvl w:val="1"/>
+          <w:numId w:val="3"/>
+        </w:numPr>
+      </w:pPr>
+      <w:r>
+        <w:t>Regression</w:t>
+      </w:r>
+    </w:p>
+    <w:p>
+      <w:pPr>
+        <w:pStyle w:val="ListParagraph"/>
+        <w:numPr>
+          <w:ilvl w:val="2"/>
+          <w:numId w:val="3"/>
+        </w:numPr>
+      </w:pPr>
+      <w:r>
+        <w:t>Put data in regression functions to smooth it over.</w:t>
+      </w:r>
+    </w:p>
+    <w:p>
+      <w:pPr>
+        <w:pStyle w:val="ListParagraph"/>
+        <w:numPr>
+          <w:ilvl w:val="1"/>
+          <w:numId w:val="3"/>
+        </w:numPr>
+      </w:pPr>
+      <w:r>
+        <w:t>Clustering</w:t>
+      </w:r>
+    </w:p>
+    <w:p>
+      <w:pPr>
+        <w:pStyle w:val="ListParagraph"/>
+        <w:numPr>
+          <w:ilvl w:val="2"/>
+          <w:numId w:val="3"/>
+        </w:numPr>
+      </w:pPr>
+      <w:r>
+        <w:t xml:space="preserve">Take a data set and </w:t>
+      </w:r>
+      <w:proofErr w:type="spellStart"/>
+      <w:r>
+        <w:t>determing</w:t>
+      </w:r>
+      <w:proofErr w:type="spellEnd"/>
+      <w:r>
+        <w:t xml:space="preserve"> outliers that will be removed.</w:t>
+      </w:r>
+    </w:p>
+    <w:p>
+      <w:pPr>
+        <w:pStyle w:val="ListParagraph"/>
+        <w:numPr>
+          <w:ilvl w:val="1"/>
+          <w:numId w:val="3"/>
+        </w:numPr>
+      </w:pPr>
+      <w:r>
+        <w:t>Combined Computer and Human Inspection</w:t>
+      </w:r>
+    </w:p>
+    <w:p>
+      <w:pPr>
+        <w:pStyle w:val="ListParagraph"/>
+        <w:numPr>
+          <w:ilvl w:val="2"/>
+          <w:numId w:val="3"/>
+        </w:numPr>
+      </w:pPr>
+      <w:r>
+        <w:t>Have an actual human look at the data as well to make sure it looks normal.</w:t>
+      </w:r>
+    </w:p>
+    <w:p>
+      <w:pPr>
+        <w:pStyle w:val="ListParagraph"/>
+        <w:numPr>
+          <w:ilvl w:val="0"/>
+          <w:numId w:val="2"/>
+        </w:numPr>
+      </w:pPr>
+      <w:r>
+        <w:t>Name three methods for handling redundant attributes in data integration and explain how to interpret the results of them.</w:t>
+      </w:r>
+    </w:p>
+    <w:p>
+      <w:pPr>
+        <w:pStyle w:val="ListParagraph"/>
+        <w:numPr>
+          <w:ilvl w:val="1"/>
+          <w:numId w:val="4"/>
+        </w:numPr>
+      </w:pPr>
+      <w:r>
+        <w:t>Correlation Analysis</w:t>
+      </w:r>
+    </w:p>
+    <w:p>
+      <w:pPr>
+        <w:pStyle w:val="ListParagraph"/>
+        <w:numPr>
+          <w:ilvl w:val="2"/>
+          <w:numId w:val="4"/>
+        </w:numPr>
+      </w:pPr>
+      <w:r>
+        <w:t>Nominal</w:t>
+      </w:r>
+    </w:p>
+    <w:p>
+      <w:pPr>
+        <w:pStyle w:val="ListParagraph"/>
+        <w:numPr>
+          <w:ilvl w:val="3"/>
+          <w:numId w:val="4"/>
+        </w:numPr>
+      </w:pPr>
+      <w:r>
+        <w:t>Perform a chi squared independence test, and the value you get for x</w:t>
+      </w:r>
+      <w:r>
+        <w:rPr>
+          <w:vertAlign w:val="superscript"/>
+        </w:rPr>
+        <w:t>2</w:t>
+      </w:r>
+      <w:r>
+        <w:t xml:space="preserve"> is going to represent how likely two variables are related. Even a few cells can greatly change the result of x</w:t>
+      </w:r>
+      <w:r>
+        <w:rPr>
+          <w:vertAlign w:val="superscript"/>
+        </w:rPr>
+        <w:t>2</w:t>
+      </w:r>
+      <w:r>
+        <w:t>, which means it is often easy to test when the expected and actual values are differing.</w:t>
+      </w:r>
+    </w:p>
+    <w:p>
+      <w:pPr>
+        <w:pStyle w:val="ListParagraph"/>
+        <w:numPr>
+          <w:ilvl w:val="2"/>
+          <w:numId w:val="4"/>
+        </w:numPr>
+      </w:pPr>
+      <w:r>
+        <w:t>Numeric</w:t>
+      </w:r>
+    </w:p>
+    <w:p>
+      <w:pPr>
+        <w:pStyle w:val="ListParagraph"/>
+        <w:numPr>
+          <w:ilvl w:val="3"/>
+          <w:numId w:val="4"/>
+        </w:numPr>
+      </w:pPr>
+      <w:r>
+        <w:lastRenderedPageBreak/>
+        <w:t xml:space="preserve">Get the correlation (Pearson’s product moment) coefficient using the formula. When this </w:t>
+      </w:r>
+      <w:proofErr w:type="spellStart"/>
+      <w:r>
+        <w:t>coeficient</w:t>
+      </w:r>
+      <w:proofErr w:type="spellEnd"/>
+      <w:r>
+        <w:t xml:space="preserve"> is positive, then the two values A and B used to calculate the </w:t>
+      </w:r>
+      <w:proofErr w:type="spellStart"/>
+      <w:r>
+        <w:t>coeficient</w:t>
+      </w:r>
+      <w:proofErr w:type="spellEnd"/>
+      <w:r>
+        <w:t xml:space="preserve"> are positively correlated, and vice-versa. The higher or lower the number, the more strongly or </w:t>
+      </w:r>
+      <w:proofErr w:type="gramStart"/>
+      <w:r>
+        <w:t>more weakly</w:t>
+      </w:r>
+      <w:proofErr w:type="gramEnd"/>
+      <w:r>
+        <w:t xml:space="preserve"> the data corresponds, respectively.</w:t>
+      </w:r>
+    </w:p>
+    <w:p>
+      <w:pPr>
+        <w:pStyle w:val="ListParagraph"/>
+        <w:numPr>
+          <w:ilvl w:val="1"/>
+          <w:numId w:val="4"/>
+        </w:numPr>
+      </w:pPr>
+      <w:r>
+        <w:t>Covariance Analysis</w:t>
+      </w:r>
+    </w:p>
+    <w:p>
+      <w:pPr>
+        <w:pStyle w:val="ListParagraph"/>
+        <w:numPr>
+          <w:ilvl w:val="2"/>
+          <w:numId w:val="4"/>
+        </w:numPr>
+      </w:pPr>
+      <w:r>
+        <w:t xml:space="preserve">This is similar to numeric correlation analysis, and if </w:t>
+      </w:r>
+      <w:proofErr w:type="spellStart"/>
+      <w:proofErr w:type="gramStart"/>
+      <w:r>
+        <w:t>Cov</w:t>
+      </w:r>
+      <w:proofErr w:type="spellEnd"/>
+      <w:r>
+        <w:t>(</w:t>
+      </w:r>
+      <w:proofErr w:type="gramEnd"/>
+      <w:r>
+        <w:t xml:space="preserve">A, B) is positive, it is larger than the expected value. If </w:t>
+      </w:r>
+      <w:proofErr w:type="spellStart"/>
+      <w:proofErr w:type="gramStart"/>
+      <w:r>
+        <w:t>Cov</w:t>
+      </w:r>
+      <w:proofErr w:type="spellEnd"/>
+      <w:r>
+        <w:t>(</w:t>
+      </w:r>
+      <w:proofErr w:type="gramEnd"/>
+      <w:r>
+        <w:t>A, B) is negative, then A is larger than expected and B is less than ex</w:t>
+      </w:r>
       <w:bookmarkStart w:id="0" w:name="_GoBack"/>
       <w:bookmarkEnd w:id="0"/>
-    </w:p>
-    <w:p>
-      <w:pPr>
-        <w:pStyle w:val="ListParagraph"/>
-        <w:numPr>
-          <w:ilvl w:val="3"/>
-          <w:numId w:val="2"/>
-        </w:numPr>
-      </w:pPr>
-      <w:r>
-        <w:t>The difference in bits between two binary numbers.</w:t>
-      </w:r>
-    </w:p>
-    <w:p>
-      <w:pPr>
-        <w:pStyle w:val="ListParagraph"/>
-        <w:numPr>
-          <w:ilvl w:val="2"/>
-          <w:numId w:val="2"/>
-        </w:numPr>
-        <w:rPr>
-          <w:b/>
-        </w:rPr>
-      </w:pPr>
-      <w:r>
-        <w:rPr>
-          <w:b/>
-        </w:rPr>
-        <w:t>Case 2: Euclidean Distance</w:t>
-      </w:r>
-    </w:p>
-    <w:p>
-      <w:pPr>
-        <w:pStyle w:val="ListParagraph"/>
-        <w:numPr>
-          <w:ilvl w:val="3"/>
-          <w:numId w:val="2"/>
-        </w:numPr>
-      </w:pPr>
-      <w:r>
-        <w:t>“normal distance” / “straight line” distance</w:t>
-      </w:r>
-    </w:p>
-    <w:p>
-      <w:pPr>
-        <w:pStyle w:val="ListParagraph"/>
-        <w:numPr>
-          <w:ilvl w:val="2"/>
-          <w:numId w:val="2"/>
-        </w:numPr>
-        <w:rPr>
-          <w:b/>
-        </w:rPr>
-      </w:pPr>
-      <w:r>
-        <w:rPr>
-          <w:b/>
-        </w:rPr>
-        <w:t>Case 3: Supremum Distance</w:t>
-      </w:r>
-    </w:p>
-    <w:p>
-      <w:pPr>
-        <w:pStyle w:val="ListParagraph"/>
-        <w:numPr>
-          <w:ilvl w:val="3"/>
-          <w:numId w:val="2"/>
-        </w:numPr>
-      </w:pPr>
-      <w:r>
-        <w:t>The maximum distance between components of vectors.</w:t>
-      </w:r>
-    </w:p>
-    <w:p>
-      <w:pPr>
-        <w:pStyle w:val="ListParagraph"/>
-        <w:numPr>
-          <w:ilvl w:val="1"/>
-          <w:numId w:val="2"/>
-        </w:numPr>
-      </w:pPr>
-      <w:r>
-        <w:t>Compute the cosine similarity measurement between the following two vectors</w:t>
-      </w:r>
-      <w:r>
-        <w:t>:</w:t>
-      </w:r>
-    </w:p>
-    <w:p>
-      <w:pPr>
-        <w:pStyle w:val="ListParagraph"/>
-        <w:numPr>
-          <w:ilvl w:val="2"/>
-          <w:numId w:val="2"/>
-        </w:numPr>
-      </w:pPr>
-      <w:r>
-        <w:t>x</w:t>
-      </w:r>
-      <w:r>
-        <w:rPr>
-          <w:vertAlign w:val="subscript"/>
-        </w:rPr>
-        <w:t>1</w:t>
-      </w:r>
-      <w:r>
-        <w:t xml:space="preserve"> = (4, 0, 1, 3, 5) | x</w:t>
-      </w:r>
-      <w:r>
-        <w:rPr>
-          <w:vertAlign w:val="subscript"/>
-        </w:rPr>
-        <w:t>2</w:t>
-      </w:r>
-      <w:r>
-        <w:t xml:space="preserve"> = (-1, 2, 3, 0, 1)</w:t>
-      </w:r>
-    </w:p>
-    <w:p>
-      <w:pPr>
-        <w:pStyle w:val="ListParagraph"/>
-        <w:numPr>
-          <w:ilvl w:val="2"/>
-          <w:numId w:val="2"/>
-        </w:numPr>
-      </w:pPr>
-      <w:r>
-        <w:t xml:space="preserve">Formula: </w:t>
-      </w:r>
+      <w:r>
+        <w:t xml:space="preserve">pected. If </w:t>
+      </w:r>
+      <w:proofErr w:type="spellStart"/>
       <w:proofErr w:type="gramStart"/>
       <w:r>
-        <w:t>cos(</w:t>
+        <w:t>Cov</w:t>
+      </w:r>
+      <w:proofErr w:type="spellEnd"/>
+      <w:r>
+        <w:t>(</w:t>
       </w:r>
       <w:proofErr w:type="gramEnd"/>
       <w:r>
-        <w:t>d</w:t>
-      </w:r>
-      <w:r>
-        <w:rPr>
-          <w:vertAlign w:val="subscript"/>
-        </w:rPr>
-        <w:t>1</w:t>
-      </w:r>
-      <w:r>
-        <w:t>, d</w:t>
-      </w:r>
-      <w:r>
-        <w:rPr>
-          <w:vertAlign w:val="subscript"/>
-        </w:rPr>
-        <w:t>2</w:t>
-      </w:r>
-      <w:r>
-        <w:t>) = (d</w:t>
-      </w:r>
-      <w:r>
-        <w:rPr>
-          <w:vertAlign w:val="subscript"/>
-        </w:rPr>
-        <w:t>1</w:t>
-      </w:r>
-      <w:r>
-        <w:t xml:space="preserve"> </w:t>
-      </w:r>
-      <w:r>
-        <w:sym w:font="Symbol" w:char="F0B7"/>
-      </w:r>
-      <w:r>
-        <w:t xml:space="preserve"> d</w:t>
-      </w:r>
-      <w:r>
-        <w:rPr>
-          <w:vertAlign w:val="subscript"/>
-        </w:rPr>
-        <w:t>2</w:t>
-      </w:r>
-      <w:r>
-        <w:t>) / ||d</w:t>
-      </w:r>
-      <w:r>
-        <w:rPr>
-          <w:vertAlign w:val="subscript"/>
-        </w:rPr>
-        <w:t>1</w:t>
-      </w:r>
-      <w:r>
-        <w:t>||*|d</w:t>
-      </w:r>
-      <w:r>
-        <w:rPr>
-          <w:vertAlign w:val="subscript"/>
-        </w:rPr>
-        <w:t>2</w:t>
-      </w:r>
-      <w:r>
-        <w:t>||</w:t>
-      </w:r>
-    </w:p>
-    <w:p>
-      <w:pPr>
-        <w:pStyle w:val="ListParagraph"/>
-        <w:numPr>
-          <w:ilvl w:val="2"/>
-          <w:numId w:val="2"/>
-        </w:numPr>
-      </w:pPr>
-      <w:r>
-        <w:t>(</w:t>
-      </w:r>
-      <w:r>
-        <w:t>x</w:t>
-      </w:r>
-      <w:r>
-        <w:rPr>
-          <w:vertAlign w:val="subscript"/>
-        </w:rPr>
-        <w:t>1</w:t>
-      </w:r>
-      <w:r>
-        <w:t xml:space="preserve"> </w:t>
-      </w:r>
-      <w:r>
-        <w:sym w:font="Symbol" w:char="F0B7"/>
-      </w:r>
-      <w:r>
-        <w:t xml:space="preserve"> </w:t>
-      </w:r>
-      <w:r>
-        <w:t>x</w:t>
-      </w:r>
-      <w:r>
-        <w:rPr>
-          <w:vertAlign w:val="subscript"/>
-        </w:rPr>
-        <w:t>2</w:t>
-      </w:r>
-      <w:r>
-        <w:t>)</w:t>
-      </w:r>
-      <w:r>
-        <w:t xml:space="preserve"> = 4 * -1 + 0 * 2 + 1 * 3 + 3 * 0 + 5 * 1 = 4</w:t>
-      </w:r>
-    </w:p>
-    <w:p>
-      <w:pPr>
-        <w:pStyle w:val="ListParagraph"/>
-        <w:numPr>
-          <w:ilvl w:val="2"/>
-          <w:numId w:val="2"/>
-        </w:numPr>
-      </w:pPr>
-      <w:r>
-        <w:t>||x</w:t>
-      </w:r>
-      <w:r>
-        <w:rPr>
-          <w:vertAlign w:val="subscript"/>
-        </w:rPr>
-        <w:t>1</w:t>
-      </w:r>
-      <w:r>
-        <w:t xml:space="preserve">|| = </w:t>
-      </w:r>
-      <w:proofErr w:type="gramStart"/>
-      <w:r>
-        <w:t>SQRT(</w:t>
-      </w:r>
-      <w:proofErr w:type="gramEnd"/>
-      <w:r>
-        <w:t>4</w:t>
-      </w:r>
-      <w:r>
-        <w:rPr>
-          <w:vertAlign w:val="superscript"/>
-        </w:rPr>
-        <w:t>2</w:t>
-      </w:r>
-      <w:r>
-        <w:t xml:space="preserve"> + 0</w:t>
-      </w:r>
-      <w:r>
-        <w:rPr>
-          <w:vertAlign w:val="superscript"/>
-        </w:rPr>
-        <w:t>2</w:t>
-      </w:r>
-      <w:r>
-        <w:t xml:space="preserve"> + 1</w:t>
-      </w:r>
-      <w:r>
-        <w:rPr>
-          <w:vertAlign w:val="superscript"/>
-        </w:rPr>
-        <w:t>2</w:t>
-      </w:r>
-      <w:r>
-        <w:t xml:space="preserve"> + 3</w:t>
-      </w:r>
-      <w:r>
-        <w:rPr>
-          <w:vertAlign w:val="superscript"/>
-        </w:rPr>
-        <w:t>2</w:t>
-      </w:r>
-      <w:r>
-        <w:t xml:space="preserve"> + 5</w:t>
-      </w:r>
-      <w:r>
-        <w:rPr>
-          <w:vertAlign w:val="superscript"/>
-        </w:rPr>
-        <w:t>2</w:t>
-      </w:r>
-      <w:r>
-        <w:t>) = 7.14</w:t>
-      </w:r>
-    </w:p>
-    <w:p>
-      <w:pPr>
-        <w:pStyle w:val="ListParagraph"/>
-        <w:numPr>
-          <w:ilvl w:val="2"/>
-          <w:numId w:val="2"/>
-        </w:numPr>
-      </w:pPr>
-      <w:r>
-        <w:t>||x</w:t>
-      </w:r>
-      <w:r>
-        <w:rPr>
-          <w:vertAlign w:val="subscript"/>
-        </w:rPr>
-        <w:t>2</w:t>
-      </w:r>
-      <w:r>
-        <w:t xml:space="preserve">|| = </w:t>
-      </w:r>
-      <w:proofErr w:type="gramStart"/>
-      <w:r>
-        <w:t>SQRT(</w:t>
-      </w:r>
-      <w:proofErr w:type="gramEnd"/>
-      <w:r>
-        <w:t>-1</w:t>
-      </w:r>
-      <w:r>
-        <w:rPr>
-          <w:vertAlign w:val="superscript"/>
-        </w:rPr>
-        <w:t>2</w:t>
-      </w:r>
-      <w:r>
-        <w:t xml:space="preserve"> + </w:t>
-      </w:r>
-      <w:r>
-        <w:t>2</w:t>
-      </w:r>
-      <w:r>
-        <w:rPr>
-          <w:vertAlign w:val="superscript"/>
-        </w:rPr>
-        <w:t>2</w:t>
-      </w:r>
-      <w:r>
-        <w:t xml:space="preserve"> + </w:t>
-      </w:r>
-      <w:r>
-        <w:t>3</w:t>
-      </w:r>
-      <w:r>
-        <w:rPr>
-          <w:vertAlign w:val="superscript"/>
-        </w:rPr>
-        <w:t>2</w:t>
-      </w:r>
-      <w:r>
-        <w:t xml:space="preserve"> + </w:t>
-      </w:r>
-      <w:r>
-        <w:t>0</w:t>
-      </w:r>
-      <w:r>
-        <w:rPr>
-          <w:vertAlign w:val="superscript"/>
-        </w:rPr>
-        <w:t>2</w:t>
-      </w:r>
-      <w:r>
-        <w:t xml:space="preserve"> + </w:t>
-      </w:r>
-      <w:r>
-        <w:t>1</w:t>
-      </w:r>
-      <w:r>
-        <w:rPr>
-          <w:vertAlign w:val="superscript"/>
-        </w:rPr>
-        <w:t>2</w:t>
-      </w:r>
-      <w:r>
-        <w:t>)</w:t>
-      </w:r>
-      <w:r>
-        <w:t xml:space="preserve"> = 3.87</w:t>
-      </w:r>
-    </w:p>
-    <w:p>
-      <w:pPr>
-        <w:pStyle w:val="ListParagraph"/>
-        <w:numPr>
-          <w:ilvl w:val="2"/>
-          <w:numId w:val="2"/>
-        </w:numPr>
-      </w:pPr>
-      <w:proofErr w:type="gramStart"/>
-      <w:r>
-        <w:t>cos(</w:t>
-      </w:r>
-      <w:proofErr w:type="gramEnd"/>
-      <w:r>
-        <w:t>d</w:t>
-      </w:r>
-      <w:r>
-        <w:rPr>
-          <w:vertAlign w:val="subscript"/>
-        </w:rPr>
-        <w:t>1</w:t>
-      </w:r>
-      <w:r>
-        <w:t>, d</w:t>
-      </w:r>
-      <w:r>
-        <w:rPr>
-          <w:vertAlign w:val="subscript"/>
-        </w:rPr>
-        <w:t>2</w:t>
-      </w:r>
-      <w:r>
-        <w:t>)</w:t>
-      </w:r>
-      <w:r>
-        <w:t xml:space="preserve"> = 4 / (7.14 * 3.87) = </w:t>
-      </w:r>
-      <w:r>
-        <w:rPr>
-          <w:b/>
-        </w:rPr>
-        <w:t>0.145</w:t>
+        <w:t>A, B) = 0, then the data is independent.</w:t>
       </w:r>
     </w:p>
     <w:sectPr>
@@ -774,6 +1071,101 @@
 <file path=word/numbering.xml><?xml version="1.0" encoding="utf-8"?>
 <w:numbering xmlns:wpc="http://schemas.microsoft.com/office/word/2010/wordprocessingCanvas" xmlns:cx="http://schemas.microsoft.com/office/drawing/2014/chartex" xmlns:cx1="http://schemas.microsoft.com/office/drawing/2015/9/8/chartex" xmlns:cx2="http://schemas.microsoft.com/office/drawing/2015/10/21/chartex" xmlns:cx3="http://schemas.microsoft.com/office/drawing/2016/5/9/chartex" xmlns:cx4="http://schemas.microsoft.com/office/drawing/2016/5/10/chartex" xmlns:cx5="http://schemas.microsoft.com/office/drawing/2016/5/11/chartex" xmlns:cx6="http://schemas.microsoft.com/office/drawing/2016/5/12/chartex" xmlns:cx7="http://schemas.microsoft.com/office/drawing/2016/5/13/chartex" xmlns:cx8="http://schemas.microsoft.com/office/drawing/2016/5/14/chartex" xmlns:mc="http://schemas.openxmlformats.org/markup-compatibility/2006" xmlns:aink="http://schemas.microsoft.com/office/drawing/2016/ink" xmlns:am3d="http://schemas.microsoft.com/office/drawing/2017/model3d" xmlns:o="urn:schemas-microsoft-com:office:office" xmlns:r="http://schemas.openxmlformats.org/officeDocument/2006/relationships" xmlns:m="http://schemas.openxmlformats.org/officeDocument/2006/math" xmlns:v="urn:schemas-microsoft-com:vml" xmlns:wp14="http://schemas.microsoft.com/office/word/2010/wordprocessingDrawing" xmlns:wp="http://schemas.openxmlformats.org/drawingml/2006/wordprocessingDrawing" xmlns:w10="urn:schemas-microsoft-com:office:word" xmlns:w="http://schemas.openxmlformats.org/wordprocessingml/2006/main" xmlns:w14="http://schemas.microsoft.com/office/word/2010/wordml" xmlns:w15="http://schemas.microsoft.com/office/word/2012/wordml" xmlns:w16cid="http://schemas.microsoft.com/office/word/2016/wordml/cid" xmlns:w16se="http://schemas.microsoft.com/office/word/2015/wordml/symex" xmlns:wpg="http://schemas.microsoft.com/office/word/2010/wordprocessingGroup" xmlns:wpi="http://schemas.microsoft.com/office/word/2010/wordprocessingInk" xmlns:wne="http://schemas.microsoft.com/office/word/2006/wordml" xmlns:wps="http://schemas.microsoft.com/office/word/2010/wordprocessingShape" mc:Ignorable="w14 w15 w16se w16cid wp14">
   <w:abstractNum w:abstractNumId="0" w15:restartNumberingAfterBreak="0">
+    <w:nsid w:val="15B02F27"/>
+    <w:multiLevelType w:val="hybridMultilevel"/>
+    <w:tmpl w:val="4D8EB69C"/>
+    <w:lvl w:ilvl="0" w:tplc="0409000F">
+      <w:start w:val="1"/>
+      <w:numFmt w:val="decimal"/>
+      <w:lvlText w:val="%1."/>
+      <w:lvlJc w:val="left"/>
+      <w:pPr>
+        <w:ind w:left="720" w:hanging="360"/>
+      </w:pPr>
+    </w:lvl>
+    <w:lvl w:ilvl="1" w:tplc="04090001">
+      <w:start w:val="1"/>
+      <w:numFmt w:val="bullet"/>
+      <w:lvlText w:val=""/>
+      <w:lvlJc w:val="left"/>
+      <w:pPr>
+        <w:ind w:left="1440" w:hanging="360"/>
+      </w:pPr>
+      <w:rPr>
+        <w:rFonts w:ascii="Symbol" w:hAnsi="Symbol" w:hint="default"/>
+      </w:rPr>
+    </w:lvl>
+    <w:lvl w:ilvl="2" w:tplc="04090001">
+      <w:start w:val="1"/>
+      <w:numFmt w:val="bullet"/>
+      <w:lvlText w:val=""/>
+      <w:lvlJc w:val="left"/>
+      <w:pPr>
+        <w:ind w:left="2160" w:hanging="180"/>
+      </w:pPr>
+      <w:rPr>
+        <w:rFonts w:ascii="Symbol" w:hAnsi="Symbol" w:hint="default"/>
+      </w:rPr>
+    </w:lvl>
+    <w:lvl w:ilvl="3" w:tplc="04090001">
+      <w:start w:val="1"/>
+      <w:numFmt w:val="bullet"/>
+      <w:lvlText w:val=""/>
+      <w:lvlJc w:val="left"/>
+      <w:pPr>
+        <w:ind w:left="2880" w:hanging="360"/>
+      </w:pPr>
+      <w:rPr>
+        <w:rFonts w:ascii="Symbol" w:hAnsi="Symbol" w:hint="default"/>
+      </w:rPr>
+    </w:lvl>
+    <w:lvl w:ilvl="4" w:tplc="04090019" w:tentative="1">
+      <w:start w:val="1"/>
+      <w:numFmt w:val="lowerLetter"/>
+      <w:lvlText w:val="%5."/>
+      <w:lvlJc w:val="left"/>
+      <w:pPr>
+        <w:ind w:left="3600" w:hanging="360"/>
+      </w:pPr>
+    </w:lvl>
+    <w:lvl w:ilvl="5" w:tplc="0409001B" w:tentative="1">
+      <w:start w:val="1"/>
+      <w:numFmt w:val="lowerRoman"/>
+      <w:lvlText w:val="%6."/>
+      <w:lvlJc w:val="right"/>
+      <w:pPr>
+        <w:ind w:left="4320" w:hanging="180"/>
+      </w:pPr>
+    </w:lvl>
+    <w:lvl w:ilvl="6" w:tplc="0409000F" w:tentative="1">
+      <w:start w:val="1"/>
+      <w:numFmt w:val="decimal"/>
+      <w:lvlText w:val="%7."/>
+      <w:lvlJc w:val="left"/>
+      <w:pPr>
+        <w:ind w:left="5040" w:hanging="360"/>
+      </w:pPr>
+    </w:lvl>
+    <w:lvl w:ilvl="7" w:tplc="04090019" w:tentative="1">
+      <w:start w:val="1"/>
+      <w:numFmt w:val="lowerLetter"/>
+      <w:lvlText w:val="%8."/>
+      <w:lvlJc w:val="left"/>
+      <w:pPr>
+        <w:ind w:left="5760" w:hanging="360"/>
+      </w:pPr>
+    </w:lvl>
+    <w:lvl w:ilvl="8" w:tplc="0409001B" w:tentative="1">
+      <w:start w:val="1"/>
+      <w:numFmt w:val="lowerRoman"/>
+      <w:lvlText w:val="%9."/>
+      <w:lvlJc w:val="right"/>
+      <w:pPr>
+        <w:ind w:left="6480" w:hanging="180"/>
+      </w:pPr>
+    </w:lvl>
+  </w:abstractNum>
+  <w:abstractNum w:abstractNumId="1" w15:restartNumberingAfterBreak="0">
     <w:nsid w:val="1ED16465"/>
     <w:multiLevelType w:val="hybridMultilevel"/>
     <w:tmpl w:val="05AE2786"/>
@@ -868,11 +1260,11 @@
       </w:pPr>
     </w:lvl>
   </w:abstractNum>
-  <w:abstractNum w:abstractNumId="1" w15:restartNumberingAfterBreak="0">
-    <w:nsid w:val="499D5EB4"/>
+  <w:abstractNum w:abstractNumId="2" w15:restartNumberingAfterBreak="0">
+    <w:nsid w:val="3E3D7892"/>
     <w:multiLevelType w:val="hybridMultilevel"/>
-    <w:tmpl w:val="353EE7A8"/>
-    <w:lvl w:ilvl="0" w:tplc="0409000F">
+    <w:tmpl w:val="D1B6AD36"/>
+    <w:lvl w:ilvl="0" w:tplc="AB3EEEBA">
       <w:start w:val="1"/>
       <w:numFmt w:val="decimal"/>
       <w:lvlText w:val="%1."/>
@@ -881,39 +1273,42 @@
         <w:ind w:left="720" w:hanging="360"/>
       </w:pPr>
     </w:lvl>
-    <w:lvl w:ilvl="1" w:tplc="04090019">
-      <w:start w:val="1"/>
-      <w:numFmt w:val="lowerLetter"/>
-      <w:lvlText w:val="%2."/>
-      <w:lvlJc w:val="left"/>
-      <w:pPr>
-        <w:ind w:left="1440" w:hanging="360"/>
-      </w:pPr>
-    </w:lvl>
-    <w:lvl w:ilvl="2" w:tplc="04090001">
+    <w:lvl w:ilvl="1" w:tplc="04090001">
       <w:start w:val="1"/>
       <w:numFmt w:val="bullet"/>
       <w:lvlText w:val=""/>
       <w:lvlJc w:val="left"/>
       <w:pPr>
-        <w:ind w:left="2160" w:hanging="180"/>
+        <w:ind w:left="1440" w:hanging="360"/>
       </w:pPr>
       <w:rPr>
         <w:rFonts w:ascii="Symbol" w:hAnsi="Symbol" w:hint="default"/>
       </w:rPr>
     </w:lvl>
-    <w:lvl w:ilvl="3" w:tplc="04090001">
+    <w:lvl w:ilvl="2" w:tplc="04090001">
       <w:start w:val="1"/>
       <w:numFmt w:val="bullet"/>
       <w:lvlText w:val=""/>
       <w:lvlJc w:val="left"/>
       <w:pPr>
-        <w:ind w:left="2880" w:hanging="360"/>
+        <w:ind w:left="2160" w:hanging="180"/>
       </w:pPr>
       <w:rPr>
         <w:rFonts w:ascii="Symbol" w:hAnsi="Symbol" w:hint="default"/>
       </w:rPr>
     </w:lvl>
+    <w:lvl w:ilvl="3" w:tplc="04090001">
+      <w:start w:val="1"/>
+      <w:numFmt w:val="bullet"/>
+      <w:lvlText w:val=""/>
+      <w:lvlJc w:val="left"/>
+      <w:pPr>
+        <w:ind w:left="2880" w:hanging="360"/>
+      </w:pPr>
+      <w:rPr>
+        <w:rFonts w:ascii="Symbol" w:hAnsi="Symbol" w:hint="default"/>
+      </w:rPr>
+    </w:lvl>
     <w:lvl w:ilvl="4" w:tplc="04090019" w:tentative="1">
       <w:start w:val="1"/>
       <w:numFmt w:val="lowerLetter"/>
@@ -960,11 +1355,109 @@
       </w:pPr>
     </w:lvl>
   </w:abstractNum>
+  <w:abstractNum w:abstractNumId="3" w15:restartNumberingAfterBreak="0">
+    <w:nsid w:val="499D5EB4"/>
+    <w:multiLevelType w:val="hybridMultilevel"/>
+    <w:tmpl w:val="180CFDC4"/>
+    <w:lvl w:ilvl="0" w:tplc="AB3EEEBA">
+      <w:start w:val="1"/>
+      <w:numFmt w:val="decimal"/>
+      <w:lvlText w:val="%1."/>
+      <w:lvlJc w:val="left"/>
+      <w:pPr>
+        <w:ind w:left="720" w:hanging="360"/>
+      </w:pPr>
+    </w:lvl>
+    <w:lvl w:ilvl="1" w:tplc="04090019">
+      <w:start w:val="1"/>
+      <w:numFmt w:val="lowerLetter"/>
+      <w:lvlText w:val="%2."/>
+      <w:lvlJc w:val="left"/>
+      <w:pPr>
+        <w:ind w:left="1440" w:hanging="360"/>
+      </w:pPr>
+    </w:lvl>
+    <w:lvl w:ilvl="2" w:tplc="04090001">
+      <w:start w:val="1"/>
+      <w:numFmt w:val="bullet"/>
+      <w:lvlText w:val=""/>
+      <w:lvlJc w:val="left"/>
+      <w:pPr>
+        <w:ind w:left="2160" w:hanging="180"/>
+      </w:pPr>
+      <w:rPr>
+        <w:rFonts w:ascii="Symbol" w:hAnsi="Symbol" w:hint="default"/>
+      </w:rPr>
+    </w:lvl>
+    <w:lvl w:ilvl="3" w:tplc="04090001">
+      <w:start w:val="1"/>
+      <w:numFmt w:val="bullet"/>
+      <w:lvlText w:val=""/>
+      <w:lvlJc w:val="left"/>
+      <w:pPr>
+        <w:ind w:left="2880" w:hanging="360"/>
+      </w:pPr>
+      <w:rPr>
+        <w:rFonts w:ascii="Symbol" w:hAnsi="Symbol" w:hint="default"/>
+      </w:rPr>
+    </w:lvl>
+    <w:lvl w:ilvl="4" w:tplc="04090019" w:tentative="1">
+      <w:start w:val="1"/>
+      <w:numFmt w:val="lowerLetter"/>
+      <w:lvlText w:val="%5."/>
+      <w:lvlJc w:val="left"/>
+      <w:pPr>
+        <w:ind w:left="3600" w:hanging="360"/>
+      </w:pPr>
+    </w:lvl>
+    <w:lvl w:ilvl="5" w:tplc="0409001B" w:tentative="1">
+      <w:start w:val="1"/>
+      <w:numFmt w:val="lowerRoman"/>
+      <w:lvlText w:val="%6."/>
+      <w:lvlJc w:val="right"/>
+      <w:pPr>
+        <w:ind w:left="4320" w:hanging="180"/>
+      </w:pPr>
+    </w:lvl>
+    <w:lvl w:ilvl="6" w:tplc="0409000F" w:tentative="1">
+      <w:start w:val="1"/>
+      <w:numFmt w:val="decimal"/>
+      <w:lvlText w:val="%7."/>
+      <w:lvlJc w:val="left"/>
+      <w:pPr>
+        <w:ind w:left="5040" w:hanging="360"/>
+      </w:pPr>
+    </w:lvl>
+    <w:lvl w:ilvl="7" w:tplc="04090019" w:tentative="1">
+      <w:start w:val="1"/>
+      <w:numFmt w:val="lowerLetter"/>
+      <w:lvlText w:val="%8."/>
+      <w:lvlJc w:val="left"/>
+      <w:pPr>
+        <w:ind w:left="5760" w:hanging="360"/>
+      </w:pPr>
+    </w:lvl>
+    <w:lvl w:ilvl="8" w:tplc="0409001B" w:tentative="1">
+      <w:start w:val="1"/>
+      <w:numFmt w:val="lowerRoman"/>
+      <w:lvlText w:val="%9."/>
+      <w:lvlJc w:val="right"/>
+      <w:pPr>
+        <w:ind w:left="6480" w:hanging="180"/>
+      </w:pPr>
+    </w:lvl>
+  </w:abstractNum>
   <w:num w:numId="1">
+    <w:abstractNumId w:val="1"/>
+  </w:num>
+  <w:num w:numId="2">
+    <w:abstractNumId w:val="3"/>
+  </w:num>
+  <w:num w:numId="3">
     <w:abstractNumId w:val="0"/>
   </w:num>
-  <w:num w:numId="2">
-    <w:abstractNumId w:val="1"/>
+  <w:num w:numId="4">
+    <w:abstractNumId w:val="2"/>
   </w:num>
 </w:numbering>
 </file>

</xml_diff>

<commit_message>
Completed data mining hw 02 added to repo
</commit_message>
<xml_diff>
--- a/Data Mining/Homework02.docx
+++ b/Data Mining/Homework02.docx
@@ -23,13 +23,7 @@
         <w:pStyle w:val="Subtitle"/>
       </w:pPr>
       <w:r>
-        <w:t>09/</w:t>
-      </w:r>
-      <w:r>
-        <w:t>23</w:t>
-      </w:r>
-      <w:r>
-        <w:t>/18</w:t>
+        <w:t>09/23/18</w:t>
       </w:r>
     </w:p>
     <w:p>
@@ -37,10 +31,7 @@
         <w:pStyle w:val="Subtitle"/>
       </w:pPr>
       <w:r>
-        <w:t>Data Mining HW 0</w:t>
-      </w:r>
-      <w:r>
-        <w:t>2</w:t>
+        <w:t>Data Mining HW 02</w:t>
       </w:r>
     </w:p>
     <w:p>
@@ -81,12 +72,14 @@
         </w:numPr>
         <w:rPr>
           <w:b/>
+          <w:sz w:val="28"/>
         </w:rPr>
       </w:pPr>
       <w:proofErr w:type="gramStart"/>
       <w:r>
         <w:rPr>
           <w:b/>
+          <w:sz w:val="28"/>
         </w:rPr>
         <w:t>d(</w:t>
       </w:r>
@@ -94,6 +87,7 @@
       <w:r>
         <w:rPr>
           <w:b/>
+          <w:sz w:val="28"/>
         </w:rPr>
         <w:t xml:space="preserve">i, j) = </w:t>
       </w:r>
@@ -101,12 +95,14 @@
       <w:r>
         <w:rPr>
           <w:b/>
+          <w:sz w:val="28"/>
         </w:rPr>
         <w:t>SQRT</w:t>
       </w:r>
       <w:r>
         <w:rPr>
           <w:b/>
+          <w:sz w:val="28"/>
           <w:vertAlign w:val="subscript"/>
         </w:rPr>
         <w:t>h</w:t>
@@ -115,18 +111,21 @@
       <w:r>
         <w:rPr>
           <w:b/>
+          <w:sz w:val="28"/>
         </w:rPr>
         <w:t>(|</w:t>
       </w:r>
       <w:r>
         <w:rPr>
           <w:b/>
+          <w:sz w:val="28"/>
         </w:rPr>
         <w:t>x</w:t>
       </w:r>
       <w:r>
         <w:rPr>
           <w:b/>
+          <w:sz w:val="28"/>
           <w:vertAlign w:val="subscript"/>
         </w:rPr>
         <w:t>i1</w:t>
@@ -134,12 +133,14 @@
       <w:r>
         <w:rPr>
           <w:b/>
+          <w:sz w:val="28"/>
         </w:rPr>
         <w:t xml:space="preserve"> – x</w:t>
       </w:r>
       <w:r>
         <w:rPr>
           <w:b/>
+          <w:sz w:val="28"/>
           <w:vertAlign w:val="subscript"/>
         </w:rPr>
         <w:t>j1</w:t>
@@ -147,12 +148,14 @@
       <w:r>
         <w:rPr>
           <w:b/>
+          <w:sz w:val="28"/>
         </w:rPr>
         <w:t>|</w:t>
       </w:r>
       <w:r>
         <w:rPr>
           <w:b/>
+          <w:sz w:val="28"/>
           <w:vertAlign w:val="superscript"/>
         </w:rPr>
         <w:t>h</w:t>
@@ -160,12 +163,14 @@
       <w:r>
         <w:rPr>
           <w:b/>
+          <w:sz w:val="28"/>
         </w:rPr>
         <w:t xml:space="preserve"> + |x</w:t>
       </w:r>
       <w:r>
         <w:rPr>
           <w:b/>
+          <w:sz w:val="28"/>
           <w:vertAlign w:val="subscript"/>
         </w:rPr>
         <w:t>i2</w:t>
@@ -173,12 +178,14 @@
       <w:r>
         <w:rPr>
           <w:b/>
+          <w:sz w:val="28"/>
         </w:rPr>
         <w:t xml:space="preserve"> – x</w:t>
       </w:r>
       <w:r>
         <w:rPr>
           <w:b/>
+          <w:sz w:val="28"/>
           <w:vertAlign w:val="subscript"/>
         </w:rPr>
         <w:t>j2</w:t>
@@ -186,12 +193,14 @@
       <w:r>
         <w:rPr>
           <w:b/>
+          <w:sz w:val="28"/>
         </w:rPr>
         <w:t>|</w:t>
       </w:r>
       <w:r>
         <w:rPr>
           <w:b/>
+          <w:sz w:val="28"/>
           <w:vertAlign w:val="superscript"/>
         </w:rPr>
         <w:t>h</w:t>
@@ -199,83 +208,309 @@
       <w:r>
         <w:rPr>
           <w:b/>
-        </w:rPr>
-        <w:t xml:space="preserve"> + ... + </w:t>
-      </w:r>
-      <w:r>
-        <w:rPr>
-          <w:b/>
+          <w:sz w:val="28"/>
+        </w:rPr>
+        <w:t xml:space="preserve"> + ... + |</w:t>
+      </w:r>
+      <w:proofErr w:type="spellStart"/>
+      <w:r>
+        <w:rPr>
+          <w:b/>
+          <w:sz w:val="28"/>
+        </w:rPr>
+        <w:t>x</w:t>
+      </w:r>
+      <w:r>
+        <w:rPr>
+          <w:b/>
+          <w:sz w:val="28"/>
+          <w:vertAlign w:val="subscript"/>
+        </w:rPr>
+        <w:t>ip</w:t>
+      </w:r>
+      <w:proofErr w:type="spellEnd"/>
+      <w:r>
+        <w:rPr>
+          <w:b/>
+          <w:sz w:val="28"/>
+        </w:rPr>
+        <w:t xml:space="preserve"> – </w:t>
+      </w:r>
+      <w:proofErr w:type="spellStart"/>
+      <w:r>
+        <w:rPr>
+          <w:b/>
+          <w:sz w:val="28"/>
+        </w:rPr>
+        <w:t>x</w:t>
+      </w:r>
+      <w:r>
+        <w:rPr>
+          <w:b/>
+          <w:sz w:val="28"/>
+          <w:vertAlign w:val="subscript"/>
+        </w:rPr>
+        <w:t>jp</w:t>
+      </w:r>
+      <w:r>
+        <w:rPr>
+          <w:b/>
+          <w:sz w:val="28"/>
         </w:rPr>
         <w:t>|</w:t>
       </w:r>
+      <w:r>
+        <w:rPr>
+          <w:b/>
+          <w:sz w:val="28"/>
+          <w:vertAlign w:val="superscript"/>
+        </w:rPr>
+        <w:t>h</w:t>
+      </w:r>
+      <w:proofErr w:type="spellEnd"/>
+      <w:r>
+        <w:rPr>
+          <w:b/>
+          <w:sz w:val="28"/>
+        </w:rPr>
+        <w:t>)</w:t>
+      </w:r>
+    </w:p>
+    <w:p>
+      <w:pPr>
+        <w:pStyle w:val="ListParagraph"/>
+        <w:numPr>
+          <w:ilvl w:val="2"/>
+          <w:numId w:val="2"/>
+        </w:numPr>
+        <w:rPr>
+          <w:b/>
+          <w:sz w:val="28"/>
+        </w:rPr>
+      </w:pPr>
+      <w:r>
+        <w:rPr>
+          <w:b/>
+          <w:sz w:val="28"/>
+        </w:rPr>
+        <w:t xml:space="preserve">Case 1: </w:t>
+      </w:r>
       <w:proofErr w:type="spellStart"/>
       <w:r>
         <w:rPr>
           <w:b/>
-        </w:rPr>
+          <w:sz w:val="28"/>
+        </w:rPr>
+        <w:t>Manhatten</w:t>
+      </w:r>
+      <w:proofErr w:type="spellEnd"/>
+      <w:r>
+        <w:rPr>
+          <w:b/>
+          <w:sz w:val="28"/>
+        </w:rPr>
+        <w:t xml:space="preserve"> Distance</w:t>
+      </w:r>
+    </w:p>
+    <w:p>
+      <w:pPr>
+        <w:pStyle w:val="ListParagraph"/>
+        <w:numPr>
+          <w:ilvl w:val="3"/>
+          <w:numId w:val="2"/>
+        </w:numPr>
+      </w:pPr>
+      <w:r>
+        <w:t>The difference in bits between two binary numbers.</w:t>
+      </w:r>
+    </w:p>
+    <w:p>
+      <w:pPr>
+        <w:pStyle w:val="ListParagraph"/>
+        <w:numPr>
+          <w:ilvl w:val="2"/>
+          <w:numId w:val="2"/>
+        </w:numPr>
+        <w:rPr>
+          <w:b/>
+          <w:sz w:val="28"/>
+        </w:rPr>
+      </w:pPr>
+      <w:r>
+        <w:rPr>
+          <w:b/>
+          <w:sz w:val="28"/>
+        </w:rPr>
+        <w:t>Case 2: Euclidean Distance</w:t>
+      </w:r>
+    </w:p>
+    <w:p>
+      <w:pPr>
+        <w:pStyle w:val="ListParagraph"/>
+        <w:numPr>
+          <w:ilvl w:val="3"/>
+          <w:numId w:val="2"/>
+        </w:numPr>
+      </w:pPr>
+      <w:r>
+        <w:t>“normal distance” / “straight line” distance</w:t>
+      </w:r>
+    </w:p>
+    <w:p>
+      <w:pPr>
+        <w:pStyle w:val="ListParagraph"/>
+        <w:numPr>
+          <w:ilvl w:val="2"/>
+          <w:numId w:val="2"/>
+        </w:numPr>
+        <w:rPr>
+          <w:b/>
+          <w:sz w:val="28"/>
+        </w:rPr>
+      </w:pPr>
+      <w:r>
+        <w:rPr>
+          <w:b/>
+          <w:sz w:val="28"/>
+        </w:rPr>
+        <w:t>Case 3: Supremum Distance</w:t>
+      </w:r>
+    </w:p>
+    <w:p>
+      <w:pPr>
+        <w:pStyle w:val="ListParagraph"/>
+        <w:numPr>
+          <w:ilvl w:val="3"/>
+          <w:numId w:val="2"/>
+        </w:numPr>
+      </w:pPr>
+      <w:r>
+        <w:t>The maximum distance between components of vectors.</w:t>
+      </w:r>
+    </w:p>
+    <w:p>
+      <w:pPr>
+        <w:pStyle w:val="ListParagraph"/>
+        <w:numPr>
+          <w:ilvl w:val="1"/>
+          <w:numId w:val="2"/>
+        </w:numPr>
+      </w:pPr>
+      <w:r>
+        <w:t>Compute the cosine similarity measurement between the following two vectors</w:t>
+      </w:r>
+      <w:r>
+        <w:t>:</w:t>
+      </w:r>
+    </w:p>
+    <w:p>
+      <w:pPr>
+        <w:pStyle w:val="ListParagraph"/>
+        <w:numPr>
+          <w:ilvl w:val="2"/>
+          <w:numId w:val="2"/>
+        </w:numPr>
+      </w:pPr>
+      <w:r>
         <w:t>x</w:t>
       </w:r>
       <w:r>
         <w:rPr>
-          <w:b/>
           <w:vertAlign w:val="subscript"/>
         </w:rPr>
-        <w:t>i</w:t>
-      </w:r>
-      <w:r>
-        <w:rPr>
-          <w:b/>
+        <w:t>1</w:t>
+      </w:r>
+      <w:r>
+        <w:t xml:space="preserve"> = (4, 0, 1, 3, 5) | x</w:t>
+      </w:r>
+      <w:r>
+        <w:rPr>
           <w:vertAlign w:val="subscript"/>
         </w:rPr>
-        <w:t>p</w:t>
-      </w:r>
-      <w:proofErr w:type="spellEnd"/>
-      <w:r>
-        <w:rPr>
-          <w:b/>
-        </w:rPr>
-        <w:t xml:space="preserve"> – </w:t>
-      </w:r>
-      <w:proofErr w:type="spellStart"/>
-      <w:r>
-        <w:rPr>
-          <w:b/>
-        </w:rPr>
-        <w:t>x</w:t>
-      </w:r>
-      <w:r>
-        <w:rPr>
-          <w:b/>
+        <w:t>2</w:t>
+      </w:r>
+      <w:r>
+        <w:t xml:space="preserve"> = (-1, 2, 3, 0, 1)</w:t>
+      </w:r>
+    </w:p>
+    <w:p>
+      <w:pPr>
+        <w:pStyle w:val="ListParagraph"/>
+        <w:numPr>
+          <w:ilvl w:val="2"/>
+          <w:numId w:val="2"/>
+        </w:numPr>
+      </w:pPr>
+      <w:r>
+        <w:t xml:space="preserve">Formula: </w:t>
+      </w:r>
+      <w:proofErr w:type="gramStart"/>
+      <w:r>
+        <w:t>cos(</w:t>
+      </w:r>
+      <w:proofErr w:type="gramEnd"/>
+      <w:r>
+        <w:t>d</w:t>
+      </w:r>
+      <w:r>
+        <w:rPr>
           <w:vertAlign w:val="subscript"/>
         </w:rPr>
-        <w:t>j</w:t>
-      </w:r>
-      <w:r>
-        <w:rPr>
-          <w:b/>
+        <w:t>1</w:t>
+      </w:r>
+      <w:r>
+        <w:t>, d</w:t>
+      </w:r>
+      <w:r>
+        <w:rPr>
           <w:vertAlign w:val="subscript"/>
         </w:rPr>
-        <w:t>p</w:t>
-      </w:r>
-      <w:r>
-        <w:rPr>
-          <w:b/>
-        </w:rPr>
-        <w:t>|</w:t>
-      </w:r>
-      <w:r>
-        <w:rPr>
-          <w:b/>
-          <w:vertAlign w:val="superscript"/>
-        </w:rPr>
-        <w:t>h</w:t>
-      </w:r>
-      <w:proofErr w:type="spellEnd"/>
-      <w:r>
-        <w:rPr>
-          <w:b/>
-        </w:rPr>
-        <w:t>)</w:t>
+        <w:t>2</w:t>
+      </w:r>
+      <w:r>
+        <w:t>) = (d</w:t>
+      </w:r>
+      <w:r>
+        <w:rPr>
+          <w:vertAlign w:val="subscript"/>
+        </w:rPr>
+        <w:t>1</w:t>
+      </w:r>
+      <w:r>
+        <w:t xml:space="preserve"> </w:t>
+      </w:r>
+      <w:r>
+        <w:sym w:font="Symbol" w:char="F0B7"/>
+      </w:r>
+      <w:r>
+        <w:t xml:space="preserve"> d</w:t>
+      </w:r>
+      <w:r>
+        <w:rPr>
+          <w:vertAlign w:val="subscript"/>
+        </w:rPr>
+        <w:t>2</w:t>
+      </w:r>
+      <w:r>
+        <w:t>) / ||d</w:t>
+      </w:r>
+      <w:r>
+        <w:rPr>
+          <w:vertAlign w:val="subscript"/>
+        </w:rPr>
+        <w:t>1</w:t>
+      </w:r>
+      <w:r>
+        <w:t>||*|d</w:t>
+      </w:r>
+      <w:r>
+        <w:rPr>
+          <w:vertAlign w:val="subscript"/>
+        </w:rPr>
+        <w:t>2</w:t>
+      </w:r>
+      <w:r>
+        <w:t>||</w:t>
       </w:r>
     </w:p>
     <w:p>
@@ -285,41 +520,33 @@
           <w:ilvl w:val="2"/>
           <w:numId w:val="2"/>
         </w:numPr>
-        <w:rPr>
-          <w:b/>
-        </w:rPr>
-      </w:pPr>
-      <w:r>
-        <w:rPr>
-          <w:b/>
-        </w:rPr>
-        <w:t xml:space="preserve">Case 1: </w:t>
-      </w:r>
-      <w:proofErr w:type="spellStart"/>
-      <w:r>
-        <w:rPr>
-          <w:b/>
-        </w:rPr>
-        <w:t>Manhatten</w:t>
-      </w:r>
-      <w:proofErr w:type="spellEnd"/>
-      <w:r>
-        <w:rPr>
-          <w:b/>
-        </w:rPr>
-        <w:t xml:space="preserve"> Distance</w:t>
-      </w:r>
-    </w:p>
-    <w:p>
-      <w:pPr>
-        <w:pStyle w:val="ListParagraph"/>
-        <w:numPr>
-          <w:ilvl w:val="3"/>
-          <w:numId w:val="2"/>
-        </w:numPr>
-      </w:pPr>
-      <w:r>
-        <w:t>The difference in bits between two binary numbers.</w:t>
+      </w:pPr>
+      <w:r>
+        <w:t>(x</w:t>
+      </w:r>
+      <w:r>
+        <w:rPr>
+          <w:vertAlign w:val="subscript"/>
+        </w:rPr>
+        <w:t>1</w:t>
+      </w:r>
+      <w:r>
+        <w:t xml:space="preserve"> </w:t>
+      </w:r>
+      <w:r>
+        <w:sym w:font="Symbol" w:char="F0B7"/>
+      </w:r>
+      <w:r>
+        <w:t xml:space="preserve"> x</w:t>
+      </w:r>
+      <w:r>
+        <w:rPr>
+          <w:vertAlign w:val="subscript"/>
+        </w:rPr>
+        <w:t>2</w:t>
+      </w:r>
+      <w:r>
+        <w:t>) = 4 * -1 + 0 * 2 + 1 * 3 + 3 * 0 + 5 * 1 = 4</w:t>
       </w:r>
     </w:p>
     <w:p>
@@ -329,27 +556,71 @@
           <w:ilvl w:val="2"/>
           <w:numId w:val="2"/>
         </w:numPr>
-        <w:rPr>
-          <w:b/>
-        </w:rPr>
-      </w:pPr>
-      <w:r>
-        <w:rPr>
-          <w:b/>
-        </w:rPr>
-        <w:t>Case 2: Euclidean Distance</w:t>
-      </w:r>
-    </w:p>
-    <w:p>
-      <w:pPr>
-        <w:pStyle w:val="ListParagraph"/>
-        <w:numPr>
-          <w:ilvl w:val="3"/>
-          <w:numId w:val="2"/>
-        </w:numPr>
-      </w:pPr>
-      <w:r>
-        <w:t>“normal distance” / “straight line” distance</w:t>
+      </w:pPr>
+      <w:r>
+        <w:t>||x</w:t>
+      </w:r>
+      <w:r>
+        <w:rPr>
+          <w:vertAlign w:val="subscript"/>
+        </w:rPr>
+        <w:t>1</w:t>
+      </w:r>
+      <w:r>
+        <w:t xml:space="preserve">|| = </w:t>
+      </w:r>
+      <w:proofErr w:type="gramStart"/>
+      <w:r>
+        <w:t>SQRT(</w:t>
+      </w:r>
+      <w:proofErr w:type="gramEnd"/>
+      <w:r>
+        <w:t>4</w:t>
+      </w:r>
+      <w:r>
+        <w:rPr>
+          <w:vertAlign w:val="superscript"/>
+        </w:rPr>
+        <w:t>2</w:t>
+      </w:r>
+      <w:r>
+        <w:t xml:space="preserve"> + 0</w:t>
+      </w:r>
+      <w:r>
+        <w:rPr>
+          <w:vertAlign w:val="superscript"/>
+        </w:rPr>
+        <w:t>2</w:t>
+      </w:r>
+      <w:r>
+        <w:t xml:space="preserve"> + 1</w:t>
+      </w:r>
+      <w:r>
+        <w:rPr>
+          <w:vertAlign w:val="superscript"/>
+        </w:rPr>
+        <w:t>2</w:t>
+      </w:r>
+      <w:r>
+        <w:t xml:space="preserve"> + 3</w:t>
+      </w:r>
+      <w:r>
+        <w:rPr>
+          <w:vertAlign w:val="superscript"/>
+        </w:rPr>
+        <w:t>2</w:t>
+      </w:r>
+      <w:r>
+        <w:t xml:space="preserve"> + 5</w:t>
+      </w:r>
+      <w:r>
+        <w:rPr>
+          <w:vertAlign w:val="superscript"/>
+        </w:rPr>
+        <w:t>2</w:t>
+      </w:r>
+      <w:r>
+        <w:t>) = 7.14</w:t>
       </w:r>
     </w:p>
     <w:p>
@@ -359,42 +630,71 @@
           <w:ilvl w:val="2"/>
           <w:numId w:val="2"/>
         </w:numPr>
-        <w:rPr>
-          <w:b/>
-        </w:rPr>
-      </w:pPr>
-      <w:r>
-        <w:rPr>
-          <w:b/>
-        </w:rPr>
-        <w:t>Case 3: Supremum Distance</w:t>
-      </w:r>
-    </w:p>
-    <w:p>
-      <w:pPr>
-        <w:pStyle w:val="ListParagraph"/>
-        <w:numPr>
-          <w:ilvl w:val="3"/>
-          <w:numId w:val="2"/>
-        </w:numPr>
-      </w:pPr>
-      <w:r>
-        <w:t>The maximum distance between components of vectors.</w:t>
-      </w:r>
-    </w:p>
-    <w:p>
-      <w:pPr>
-        <w:pStyle w:val="ListParagraph"/>
-        <w:numPr>
-          <w:ilvl w:val="1"/>
-          <w:numId w:val="2"/>
-        </w:numPr>
-      </w:pPr>
-      <w:r>
-        <w:t>Compute the cosine similarity measurement between the following two vectors</w:t>
-      </w:r>
-      <w:r>
-        <w:t>:</w:t>
+      </w:pPr>
+      <w:r>
+        <w:t>||x</w:t>
+      </w:r>
+      <w:r>
+        <w:rPr>
+          <w:vertAlign w:val="subscript"/>
+        </w:rPr>
+        <w:t>2</w:t>
+      </w:r>
+      <w:r>
+        <w:t xml:space="preserve">|| = </w:t>
+      </w:r>
+      <w:proofErr w:type="gramStart"/>
+      <w:r>
+        <w:t>SQRT(</w:t>
+      </w:r>
+      <w:proofErr w:type="gramEnd"/>
+      <w:r>
+        <w:t>-1</w:t>
+      </w:r>
+      <w:r>
+        <w:rPr>
+          <w:vertAlign w:val="superscript"/>
+        </w:rPr>
+        <w:t>2</w:t>
+      </w:r>
+      <w:r>
+        <w:t xml:space="preserve"> + 2</w:t>
+      </w:r>
+      <w:r>
+        <w:rPr>
+          <w:vertAlign w:val="superscript"/>
+        </w:rPr>
+        <w:t>2</w:t>
+      </w:r>
+      <w:r>
+        <w:t xml:space="preserve"> + 3</w:t>
+      </w:r>
+      <w:r>
+        <w:rPr>
+          <w:vertAlign w:val="superscript"/>
+        </w:rPr>
+        <w:t>2</w:t>
+      </w:r>
+      <w:r>
+        <w:t xml:space="preserve"> + 0</w:t>
+      </w:r>
+      <w:r>
+        <w:rPr>
+          <w:vertAlign w:val="superscript"/>
+        </w:rPr>
+        <w:t>2</w:t>
+      </w:r>
+      <w:r>
+        <w:t xml:space="preserve"> + 1</w:t>
+      </w:r>
+      <w:r>
+        <w:rPr>
+          <w:vertAlign w:val="superscript"/>
+        </w:rPr>
+        <w:t>2</w:t>
+      </w:r>
+      <w:r>
+        <w:t>) = 3.87</w:t>
       </w:r>
     </w:p>
     <w:p>
@@ -405,8 +705,13 @@
           <w:numId w:val="2"/>
         </w:numPr>
       </w:pPr>
-      <w:r>
-        <w:t>x</w:t>
+      <w:proofErr w:type="gramStart"/>
+      <w:r>
+        <w:t>cos(</w:t>
+      </w:r>
+      <w:proofErr w:type="gramEnd"/>
+      <w:r>
+        <w:t>d</w:t>
       </w:r>
       <w:r>
         <w:rPr>
@@ -415,7 +720,7 @@
         <w:t>1</w:t>
       </w:r>
       <w:r>
-        <w:t xml:space="preserve"> = (4, 0, 1, 3, 5) | x</w:t>
+        <w:t>, d</w:t>
       </w:r>
       <w:r>
         <w:rPr>
@@ -424,337 +729,12 @@
         <w:t>2</w:t>
       </w:r>
       <w:r>
-        <w:t xml:space="preserve"> = (-1, 2, 3, 0, 1)</w:t>
-      </w:r>
-    </w:p>
-    <w:p>
-      <w:pPr>
-        <w:pStyle w:val="ListParagraph"/>
-        <w:numPr>
-          <w:ilvl w:val="2"/>
-          <w:numId w:val="2"/>
-        </w:numPr>
-      </w:pPr>
-      <w:r>
-        <w:t xml:space="preserve">Formula: </w:t>
-      </w:r>
-      <w:proofErr w:type="gramStart"/>
-      <w:r>
-        <w:t>cos(</w:t>
-      </w:r>
-      <w:proofErr w:type="gramEnd"/>
-      <w:r>
-        <w:t>d</w:t>
-      </w:r>
-      <w:r>
-        <w:rPr>
-          <w:vertAlign w:val="subscript"/>
-        </w:rPr>
-        <w:t>1</w:t>
-      </w:r>
-      <w:r>
-        <w:t>, d</w:t>
-      </w:r>
-      <w:r>
-        <w:rPr>
-          <w:vertAlign w:val="subscript"/>
-        </w:rPr>
-        <w:t>2</w:t>
-      </w:r>
-      <w:r>
-        <w:t>) = (d</w:t>
-      </w:r>
-      <w:r>
-        <w:rPr>
-          <w:vertAlign w:val="subscript"/>
-        </w:rPr>
-        <w:t>1</w:t>
-      </w:r>
-      <w:r>
-        <w:t xml:space="preserve"> </w:t>
-      </w:r>
-      <w:r>
-        <w:sym w:font="Symbol" w:char="F0B7"/>
-      </w:r>
-      <w:r>
-        <w:t xml:space="preserve"> d</w:t>
-      </w:r>
-      <w:r>
-        <w:rPr>
-          <w:vertAlign w:val="subscript"/>
-        </w:rPr>
-        <w:t>2</w:t>
-      </w:r>
-      <w:r>
-        <w:t>) / ||d</w:t>
-      </w:r>
-      <w:r>
-        <w:rPr>
-          <w:vertAlign w:val="subscript"/>
-        </w:rPr>
-        <w:t>1</w:t>
-      </w:r>
-      <w:r>
-        <w:t>||*|d</w:t>
-      </w:r>
-      <w:r>
-        <w:rPr>
-          <w:vertAlign w:val="subscript"/>
-        </w:rPr>
-        <w:t>2</w:t>
-      </w:r>
-      <w:r>
-        <w:t>||</w:t>
-      </w:r>
-    </w:p>
-    <w:p>
-      <w:pPr>
-        <w:pStyle w:val="ListParagraph"/>
-        <w:numPr>
-          <w:ilvl w:val="2"/>
-          <w:numId w:val="2"/>
-        </w:numPr>
-      </w:pPr>
-      <w:r>
-        <w:t>(</w:t>
-      </w:r>
-      <w:r>
-        <w:t>x</w:t>
-      </w:r>
-      <w:r>
-        <w:rPr>
-          <w:vertAlign w:val="subscript"/>
-        </w:rPr>
-        <w:t>1</w:t>
-      </w:r>
-      <w:r>
-        <w:t xml:space="preserve"> </w:t>
-      </w:r>
-      <w:r>
-        <w:sym w:font="Symbol" w:char="F0B7"/>
-      </w:r>
-      <w:r>
-        <w:t xml:space="preserve"> </w:t>
-      </w:r>
-      <w:r>
-        <w:t>x</w:t>
-      </w:r>
-      <w:r>
-        <w:rPr>
-          <w:vertAlign w:val="subscript"/>
-        </w:rPr>
-        <w:t>2</w:t>
-      </w:r>
-      <w:r>
-        <w:t>)</w:t>
-      </w:r>
-      <w:r>
-        <w:t xml:space="preserve"> = 4 * -1 + 0 * 2 + 1 * 3 + 3 * 0 + 5 * 1 = 4</w:t>
-      </w:r>
-    </w:p>
-    <w:p>
-      <w:pPr>
-        <w:pStyle w:val="ListParagraph"/>
-        <w:numPr>
-          <w:ilvl w:val="2"/>
-          <w:numId w:val="2"/>
-        </w:numPr>
-      </w:pPr>
-      <w:r>
-        <w:t>||x</w:t>
-      </w:r>
-      <w:r>
-        <w:rPr>
-          <w:vertAlign w:val="subscript"/>
-        </w:rPr>
-        <w:t>1</w:t>
-      </w:r>
-      <w:r>
-        <w:t xml:space="preserve">|| = </w:t>
-      </w:r>
-      <w:proofErr w:type="gramStart"/>
-      <w:r>
-        <w:t>SQRT(</w:t>
-      </w:r>
-      <w:proofErr w:type="gramEnd"/>
-      <w:r>
-        <w:t>4</w:t>
-      </w:r>
-      <w:r>
-        <w:rPr>
-          <w:vertAlign w:val="superscript"/>
-        </w:rPr>
-        <w:t>2</w:t>
-      </w:r>
-      <w:r>
-        <w:t xml:space="preserve"> + 0</w:t>
-      </w:r>
-      <w:r>
-        <w:rPr>
-          <w:vertAlign w:val="superscript"/>
-        </w:rPr>
-        <w:t>2</w:t>
-      </w:r>
-      <w:r>
-        <w:t xml:space="preserve"> + 1</w:t>
-      </w:r>
-      <w:r>
-        <w:rPr>
-          <w:vertAlign w:val="superscript"/>
-        </w:rPr>
-        <w:t>2</w:t>
-      </w:r>
-      <w:r>
-        <w:t xml:space="preserve"> + 3</w:t>
-      </w:r>
-      <w:r>
-        <w:rPr>
-          <w:vertAlign w:val="superscript"/>
-        </w:rPr>
-        <w:t>2</w:t>
-      </w:r>
-      <w:r>
-        <w:t xml:space="preserve"> + 5</w:t>
-      </w:r>
-      <w:r>
-        <w:rPr>
-          <w:vertAlign w:val="superscript"/>
-        </w:rPr>
-        <w:t>2</w:t>
-      </w:r>
-      <w:r>
-        <w:t>) = 7.14</w:t>
-      </w:r>
-    </w:p>
-    <w:p>
-      <w:pPr>
-        <w:pStyle w:val="ListParagraph"/>
-        <w:numPr>
-          <w:ilvl w:val="2"/>
-          <w:numId w:val="2"/>
-        </w:numPr>
-      </w:pPr>
-      <w:r>
-        <w:t>||x</w:t>
-      </w:r>
-      <w:r>
-        <w:rPr>
-          <w:vertAlign w:val="subscript"/>
-        </w:rPr>
-        <w:t>2</w:t>
-      </w:r>
-      <w:r>
-        <w:t xml:space="preserve">|| = </w:t>
-      </w:r>
-      <w:proofErr w:type="gramStart"/>
-      <w:r>
-        <w:t>SQRT(</w:t>
-      </w:r>
-      <w:proofErr w:type="gramEnd"/>
-      <w:r>
-        <w:t>-1</w:t>
-      </w:r>
-      <w:r>
-        <w:rPr>
-          <w:vertAlign w:val="superscript"/>
-        </w:rPr>
-        <w:t>2</w:t>
-      </w:r>
-      <w:r>
-        <w:t xml:space="preserve"> + </w:t>
-      </w:r>
-      <w:r>
-        <w:t>2</w:t>
-      </w:r>
-      <w:r>
-        <w:rPr>
-          <w:vertAlign w:val="superscript"/>
-        </w:rPr>
-        <w:t>2</w:t>
-      </w:r>
-      <w:r>
-        <w:t xml:space="preserve"> + </w:t>
-      </w:r>
-      <w:r>
-        <w:t>3</w:t>
-      </w:r>
-      <w:r>
-        <w:rPr>
-          <w:vertAlign w:val="superscript"/>
-        </w:rPr>
-        <w:t>2</w:t>
-      </w:r>
-      <w:r>
-        <w:t xml:space="preserve"> + </w:t>
-      </w:r>
-      <w:r>
-        <w:t>0</w:t>
-      </w:r>
-      <w:r>
-        <w:rPr>
-          <w:vertAlign w:val="superscript"/>
-        </w:rPr>
-        <w:t>2</w:t>
-      </w:r>
-      <w:r>
-        <w:t xml:space="preserve"> + </w:t>
-      </w:r>
-      <w:r>
-        <w:t>1</w:t>
-      </w:r>
-      <w:r>
-        <w:rPr>
-          <w:vertAlign w:val="superscript"/>
-        </w:rPr>
-        <w:t>2</w:t>
-      </w:r>
-      <w:r>
-        <w:t>)</w:t>
-      </w:r>
-      <w:r>
-        <w:t xml:space="preserve"> = 3.87</w:t>
-      </w:r>
-    </w:p>
-    <w:p>
-      <w:pPr>
-        <w:pStyle w:val="ListParagraph"/>
-        <w:numPr>
-          <w:ilvl w:val="2"/>
-          <w:numId w:val="2"/>
-        </w:numPr>
-      </w:pPr>
-      <w:proofErr w:type="gramStart"/>
-      <w:r>
-        <w:t>cos(</w:t>
-      </w:r>
-      <w:proofErr w:type="gramEnd"/>
-      <w:r>
-        <w:t>d</w:t>
-      </w:r>
-      <w:r>
-        <w:rPr>
-          <w:vertAlign w:val="subscript"/>
-        </w:rPr>
-        <w:t>1</w:t>
-      </w:r>
-      <w:r>
-        <w:t>, d</w:t>
-      </w:r>
-      <w:r>
-        <w:rPr>
-          <w:vertAlign w:val="subscript"/>
-        </w:rPr>
-        <w:t>2</w:t>
-      </w:r>
-      <w:r>
-        <w:t>)</w:t>
-      </w:r>
-      <w:r>
-        <w:t xml:space="preserve"> = 4 / (7.14 * 3.87) = </w:t>
-      </w:r>
-      <w:r>
-        <w:rPr>
-          <w:b/>
+        <w:t xml:space="preserve">) = 4 / (7.14 * 3.87) = </w:t>
+      </w:r>
+      <w:r>
+        <w:rPr>
+          <w:b/>
+          <w:sz w:val="28"/>
         </w:rPr>
         <w:t>0.145</w:t>
       </w:r>
@@ -778,8 +758,16 @@
           <w:ilvl w:val="1"/>
           <w:numId w:val="3"/>
         </w:numPr>
-      </w:pPr>
-      <w:r>
+        <w:rPr>
+          <w:b/>
+          <w:sz w:val="28"/>
+        </w:rPr>
+      </w:pPr>
+      <w:r>
+        <w:rPr>
+          <w:b/>
+          <w:sz w:val="28"/>
+        </w:rPr>
         <w:t>Binning</w:t>
       </w:r>
     </w:p>
@@ -804,6 +792,10 @@
         </w:numPr>
       </w:pPr>
       <w:r>
+        <w:rPr>
+          <w:b/>
+          <w:sz w:val="28"/>
+        </w:rPr>
         <w:t>Regression</w:t>
       </w:r>
     </w:p>
@@ -826,8 +818,16 @@
           <w:ilvl w:val="1"/>
           <w:numId w:val="3"/>
         </w:numPr>
-      </w:pPr>
-      <w:r>
+        <w:rPr>
+          <w:b/>
+          <w:sz w:val="28"/>
+        </w:rPr>
+      </w:pPr>
+      <w:r>
+        <w:rPr>
+          <w:b/>
+          <w:sz w:val="28"/>
+        </w:rPr>
         <w:t>Clustering</w:t>
       </w:r>
     </w:p>
@@ -858,8 +858,16 @@
           <w:ilvl w:val="1"/>
           <w:numId w:val="3"/>
         </w:numPr>
-      </w:pPr>
-      <w:r>
+        <w:rPr>
+          <w:b/>
+          <w:sz w:val="28"/>
+        </w:rPr>
+      </w:pPr>
+      <w:r>
+        <w:rPr>
+          <w:b/>
+          <w:sz w:val="28"/>
+        </w:rPr>
         <w:t>Combined Computer and Human Inspection</w:t>
       </w:r>
     </w:p>
@@ -906,8 +914,16 @@
           <w:ilvl w:val="2"/>
           <w:numId w:val="4"/>
         </w:numPr>
-      </w:pPr>
-      <w:r>
+        <w:rPr>
+          <w:b/>
+          <w:sz w:val="28"/>
+        </w:rPr>
+      </w:pPr>
+      <w:r>
+        <w:rPr>
+          <w:b/>
+          <w:sz w:val="28"/>
+        </w:rPr>
         <w:t>Nominal</w:t>
       </w:r>
     </w:p>
@@ -929,7 +945,11 @@
         <w:t>2</w:t>
       </w:r>
       <w:r>
-        <w:t xml:space="preserve"> is going to represent how likely two variables are related. Even a few cells can greatly change the result of x</w:t>
+        <w:t xml:space="preserve"> is going to represent how likely two variables are related. Even a few cells </w:t>
+      </w:r>
+      <w:r>
+        <w:lastRenderedPageBreak/>
+        <w:t>can greatly change the result of x</w:t>
       </w:r>
       <w:r>
         <w:rPr>
@@ -948,8 +968,16 @@
           <w:ilvl w:val="2"/>
           <w:numId w:val="4"/>
         </w:numPr>
-      </w:pPr>
-      <w:r>
+        <w:rPr>
+          <w:b/>
+          <w:sz w:val="28"/>
+        </w:rPr>
+      </w:pPr>
+      <w:r>
+        <w:rPr>
+          <w:b/>
+          <w:sz w:val="28"/>
+        </w:rPr>
         <w:t>Numeric</w:t>
       </w:r>
     </w:p>
@@ -962,7 +990,6 @@
         </w:numPr>
       </w:pPr>
       <w:r>
-        <w:lastRenderedPageBreak/>
         <w:t xml:space="preserve">Get the correlation (Pearson’s product moment) coefficient using the formula. When this </w:t>
       </w:r>
       <w:proofErr w:type="spellStart"/>
@@ -997,8 +1024,16 @@
           <w:ilvl w:val="1"/>
           <w:numId w:val="4"/>
         </w:numPr>
-      </w:pPr>
-      <w:r>
+        <w:rPr>
+          <w:b/>
+          <w:sz w:val="28"/>
+        </w:rPr>
+      </w:pPr>
+      <w:r>
+        <w:rPr>
+          <w:b/>
+          <w:sz w:val="28"/>
+        </w:rPr>
         <w:t>Covariance Analysis</w:t>
       </w:r>
     </w:p>
@@ -1037,25 +1072,832 @@
       </w:r>
       <w:proofErr w:type="gramEnd"/>
       <w:r>
-        <w:t>A, B) is negative, then A is larger than expected and B is less than ex</w:t>
+        <w:t xml:space="preserve">A, B) is negative, then A is larger than expected and B is less than expected. If </w:t>
+      </w:r>
+      <w:proofErr w:type="spellStart"/>
+      <w:proofErr w:type="gramStart"/>
+      <w:r>
+        <w:t>Cov</w:t>
+      </w:r>
+      <w:proofErr w:type="spellEnd"/>
+      <w:r>
+        <w:t>(</w:t>
+      </w:r>
+      <w:proofErr w:type="gramEnd"/>
+      <w:r>
+        <w:t>A, B) = 0, then the data is independent.</w:t>
+      </w:r>
+    </w:p>
+    <w:p>
+      <w:pPr>
+        <w:pStyle w:val="ListParagraph"/>
+        <w:numPr>
+          <w:ilvl w:val="0"/>
+          <w:numId w:val="2"/>
+        </w:numPr>
+      </w:pPr>
+    </w:p>
+    <w:p>
+      <w:pPr>
+        <w:pStyle w:val="ListParagraph"/>
+        <w:numPr>
+          <w:ilvl w:val="1"/>
+          <w:numId w:val="2"/>
+        </w:numPr>
+      </w:pPr>
+      <w:r>
+        <w:t>Compute the chi-squared calculation and justify it:</w:t>
+      </w:r>
+    </w:p>
+    <w:p>
+      <w:pPr>
+        <w:pStyle w:val="ListParagraph"/>
+        <w:ind w:left="1440"/>
+      </w:pPr>
+      <w:r>
+        <w:rPr>
+          <w:noProof/>
+        </w:rPr>
+        <w:drawing>
+          <wp:inline distT="0" distB="0" distL="0" distR="0" wp14:anchorId="1D7D6B6C" wp14:editId="3C11C662">
+            <wp:extent cx="4559221" cy="1097915"/>
+            <wp:effectExtent l="0" t="0" r="0" b="6985"/>
+            <wp:docPr id="1" name="Picture 1"/>
+            <wp:cNvGraphicFramePr>
+              <a:graphicFrameLocks xmlns:a="http://schemas.openxmlformats.org/drawingml/2006/main" noChangeAspect="1"/>
+            </wp:cNvGraphicFramePr>
+            <a:graphic xmlns:a="http://schemas.openxmlformats.org/drawingml/2006/main">
+              <a:graphicData uri="http://schemas.openxmlformats.org/drawingml/2006/picture">
+                <pic:pic xmlns:pic="http://schemas.openxmlformats.org/drawingml/2006/picture">
+                  <pic:nvPicPr>
+                    <pic:cNvPr id="1" name=""/>
+                    <pic:cNvPicPr/>
+                  </pic:nvPicPr>
+                  <pic:blipFill>
+                    <a:blip r:embed="rId5"/>
+                    <a:stretch>
+                      <a:fillRect/>
+                    </a:stretch>
+                  </pic:blipFill>
+                  <pic:spPr>
+                    <a:xfrm>
+                      <a:off x="0" y="0"/>
+                      <a:ext cx="4601634" cy="1108129"/>
+                    </a:xfrm>
+                    <a:prstGeom prst="rect">
+                      <a:avLst/>
+                    </a:prstGeom>
+                  </pic:spPr>
+                </pic:pic>
+              </a:graphicData>
+            </a:graphic>
+          </wp:inline>
+        </w:drawing>
+      </w:r>
+    </w:p>
+    <w:p>
+      <w:pPr>
+        <w:pStyle w:val="ListParagraph"/>
+        <w:numPr>
+          <w:ilvl w:val="2"/>
+          <w:numId w:val="2"/>
+        </w:numPr>
+      </w:pPr>
+      <w:r>
+        <w:t>X</w:t>
+      </w:r>
+      <w:r>
+        <w:rPr>
+          <w:vertAlign w:val="superscript"/>
+        </w:rPr>
+        <w:t>2</w:t>
+      </w:r>
+      <w:r>
+        <w:t xml:space="preserve"> = (120 – 182)</w:t>
+      </w:r>
+      <w:r>
+        <w:rPr>
+          <w:vertAlign w:val="superscript"/>
+        </w:rPr>
+        <w:t xml:space="preserve"> </w:t>
+      </w:r>
+      <w:r>
+        <w:rPr>
+          <w:vertAlign w:val="superscript"/>
+        </w:rPr>
+        <w:t>2</w:t>
+      </w:r>
+      <w:r>
+        <w:t>/182 + (330 – 267)</w:t>
+      </w:r>
+      <w:r>
+        <w:rPr>
+          <w:vertAlign w:val="superscript"/>
+        </w:rPr>
+        <w:t xml:space="preserve"> </w:t>
+      </w:r>
+      <w:r>
+        <w:rPr>
+          <w:vertAlign w:val="superscript"/>
+        </w:rPr>
+        <w:t>2</w:t>
+      </w:r>
+      <w:r>
+        <w:t>/267 + (310 – 247)</w:t>
+      </w:r>
+      <w:r>
+        <w:rPr>
+          <w:vertAlign w:val="superscript"/>
+        </w:rPr>
+        <w:t xml:space="preserve"> </w:t>
+      </w:r>
+      <w:r>
+        <w:rPr>
+          <w:vertAlign w:val="superscript"/>
+        </w:rPr>
+        <w:t>2</w:t>
+      </w:r>
+      <w:r>
+        <w:t>/247 + (300 – 362)</w:t>
+      </w:r>
+      <w:r>
+        <w:rPr>
+          <w:vertAlign w:val="superscript"/>
+        </w:rPr>
+        <w:t>2</w:t>
+      </w:r>
+      <w:r>
+        <w:t>/362</w:t>
+      </w:r>
+    </w:p>
+    <w:p>
+      <w:pPr>
+        <w:pStyle w:val="ListParagraph"/>
+        <w:numPr>
+          <w:ilvl w:val="2"/>
+          <w:numId w:val="2"/>
+        </w:numPr>
+        <w:rPr>
+          <w:b/>
+          <w:sz w:val="28"/>
+        </w:rPr>
+      </w:pPr>
+      <w:r>
+        <w:rPr>
+          <w:b/>
+          <w:sz w:val="28"/>
+        </w:rPr>
+        <w:t>x</w:t>
+      </w:r>
+      <w:r>
+        <w:rPr>
+          <w:b/>
+          <w:sz w:val="28"/>
+          <w:vertAlign w:val="superscript"/>
+        </w:rPr>
+        <w:t>2</w:t>
+      </w:r>
+      <w:r>
+        <w:rPr>
+          <w:b/>
+          <w:sz w:val="28"/>
+        </w:rPr>
+        <w:t xml:space="preserve"> = 62.67</w:t>
+      </w:r>
+    </w:p>
+    <w:p>
+      <w:pPr>
+        <w:pStyle w:val="ListParagraph"/>
+        <w:numPr>
+          <w:ilvl w:val="2"/>
+          <w:numId w:val="2"/>
+        </w:numPr>
+        <w:rPr>
+          <w:b/>
+          <w:sz w:val="28"/>
+        </w:rPr>
+      </w:pPr>
+      <w:r>
+        <w:rPr>
+          <w:b/>
+          <w:sz w:val="28"/>
+        </w:rPr>
+        <w:t xml:space="preserve">Relatively, the chi-squared value is quite low. This is because for the most part, the expected values are quite </w:t>
+      </w:r>
+      <w:proofErr w:type="gramStart"/>
+      <w:r>
+        <w:rPr>
+          <w:b/>
+          <w:sz w:val="28"/>
+        </w:rPr>
+        <w:t>similar to</w:t>
+      </w:r>
+      <w:proofErr w:type="gramEnd"/>
+      <w:r>
+        <w:rPr>
+          <w:b/>
+          <w:sz w:val="28"/>
+        </w:rPr>
+        <w:t xml:space="preserve"> the actual values.</w:t>
+      </w:r>
+    </w:p>
+    <w:p>
+      <w:pPr>
+        <w:pStyle w:val="ListParagraph"/>
+        <w:numPr>
+          <w:ilvl w:val="1"/>
+          <w:numId w:val="2"/>
+        </w:numPr>
+      </w:pPr>
+      <w:r>
+        <w:t>Compute the covariance matrix of the following vectors:</w:t>
+      </w:r>
+    </w:p>
+    <w:p>
+      <w:pPr>
+        <w:pStyle w:val="ListParagraph"/>
+        <w:ind w:left="1440"/>
+      </w:pPr>
+      <w:r>
+        <w:rPr>
+          <w:noProof/>
+        </w:rPr>
+        <w:drawing>
+          <wp:inline distT="0" distB="0" distL="0" distR="0" wp14:anchorId="6DEFC34C" wp14:editId="6A1FC4CC">
+            <wp:extent cx="2430832" cy="514350"/>
+            <wp:effectExtent l="0" t="0" r="7620" b="0"/>
+            <wp:docPr id="2" name="Picture 2"/>
+            <wp:cNvGraphicFramePr>
+              <a:graphicFrameLocks xmlns:a="http://schemas.openxmlformats.org/drawingml/2006/main" noChangeAspect="1"/>
+            </wp:cNvGraphicFramePr>
+            <a:graphic xmlns:a="http://schemas.openxmlformats.org/drawingml/2006/main">
+              <a:graphicData uri="http://schemas.openxmlformats.org/drawingml/2006/picture">
+                <pic:pic xmlns:pic="http://schemas.openxmlformats.org/drawingml/2006/picture">
+                  <pic:nvPicPr>
+                    <pic:cNvPr id="1" name=""/>
+                    <pic:cNvPicPr/>
+                  </pic:nvPicPr>
+                  <pic:blipFill>
+                    <a:blip r:embed="rId6"/>
+                    <a:stretch>
+                      <a:fillRect/>
+                    </a:stretch>
+                  </pic:blipFill>
+                  <pic:spPr>
+                    <a:xfrm>
+                      <a:off x="0" y="0"/>
+                      <a:ext cx="2473510" cy="523380"/>
+                    </a:xfrm>
+                    <a:prstGeom prst="rect">
+                      <a:avLst/>
+                    </a:prstGeom>
+                  </pic:spPr>
+                </pic:pic>
+              </a:graphicData>
+            </a:graphic>
+          </wp:inline>
+        </w:drawing>
+      </w:r>
+    </w:p>
+    <w:p>
+      <w:pPr>
+        <w:pStyle w:val="ListParagraph"/>
+        <w:numPr>
+          <w:ilvl w:val="2"/>
+          <w:numId w:val="2"/>
+        </w:numPr>
+      </w:pPr>
+      <w:r>
+        <w:t xml:space="preserve">Covariance Matrix = </w:t>
+      </w:r>
+      <m:oMath>
+        <m:m>
+          <m:mPr>
+            <m:mcs>
+              <m:mc>
+                <m:mcPr>
+                  <m:count m:val="2"/>
+                  <m:mcJc m:val="center"/>
+                </m:mcPr>
+              </m:mc>
+            </m:mcs>
+            <m:ctrlPr>
+              <w:rPr>
+                <w:rFonts w:ascii="Cambria Math" w:hAnsi="Cambria Math"/>
+                <w:i/>
+              </w:rPr>
+            </m:ctrlPr>
+          </m:mPr>
+          <m:mr>
+            <m:e>
+              <m:r>
+                <w:rPr>
+                  <w:rFonts w:ascii="Cambria Math" w:hAnsi="Cambria Math"/>
+                </w:rPr>
+                <m:t>Var(x1)</m:t>
+              </m:r>
+            </m:e>
+            <m:e>
+              <m:r>
+                <w:rPr>
+                  <w:rFonts w:ascii="Cambria Math" w:hAnsi="Cambria Math"/>
+                </w:rPr>
+                <m:t>Cov(x2, x1)</m:t>
+              </m:r>
+            </m:e>
+          </m:mr>
+          <m:mr>
+            <m:e>
+              <m:r>
+                <w:rPr>
+                  <w:rFonts w:ascii="Cambria Math" w:hAnsi="Cambria Math"/>
+                </w:rPr>
+                <m:t>Cov(x1,x2)</m:t>
+              </m:r>
+            </m:e>
+            <m:e>
+              <m:r>
+                <w:rPr>
+                  <w:rFonts w:ascii="Cambria Math" w:hAnsi="Cambria Math"/>
+                </w:rPr>
+                <m:t>Var(x2)</m:t>
+              </m:r>
+            </m:e>
+          </m:mr>
+        </m:m>
+      </m:oMath>
+    </w:p>
+    <w:p>
+      <w:pPr>
+        <w:pStyle w:val="ListParagraph"/>
+        <w:numPr>
+          <w:ilvl w:val="2"/>
+          <w:numId w:val="2"/>
+        </w:numPr>
+      </w:pPr>
+      <w:r>
+        <w:rPr>
+          <w:noProof/>
+        </w:rPr>
+        <w:drawing>
+          <wp:inline distT="0" distB="0" distL="0" distR="0" wp14:anchorId="5561835D" wp14:editId="612D73E9">
+            <wp:extent cx="2019619" cy="233680"/>
+            <wp:effectExtent l="0" t="0" r="0" b="0"/>
+            <wp:docPr id="3" name="Picture 3"/>
+            <wp:cNvGraphicFramePr>
+              <a:graphicFrameLocks xmlns:a="http://schemas.openxmlformats.org/drawingml/2006/main" noChangeAspect="1"/>
+            </wp:cNvGraphicFramePr>
+            <a:graphic xmlns:a="http://schemas.openxmlformats.org/drawingml/2006/main">
+              <a:graphicData uri="http://schemas.openxmlformats.org/drawingml/2006/picture">
+                <pic:pic xmlns:pic="http://schemas.openxmlformats.org/drawingml/2006/picture">
+                  <pic:nvPicPr>
+                    <pic:cNvPr id="1" name=""/>
+                    <pic:cNvPicPr/>
+                  </pic:nvPicPr>
+                  <pic:blipFill>
+                    <a:blip r:embed="rId7"/>
+                    <a:stretch>
+                      <a:fillRect/>
+                    </a:stretch>
+                  </pic:blipFill>
+                  <pic:spPr>
+                    <a:xfrm>
+                      <a:off x="0" y="0"/>
+                      <a:ext cx="2121431" cy="245460"/>
+                    </a:xfrm>
+                    <a:prstGeom prst="rect">
+                      <a:avLst/>
+                    </a:prstGeom>
+                  </pic:spPr>
+                </pic:pic>
+              </a:graphicData>
+            </a:graphic>
+          </wp:inline>
+        </w:drawing>
+      </w:r>
+    </w:p>
+    <w:p>
+      <w:pPr>
+        <w:pStyle w:val="ListParagraph"/>
+        <w:numPr>
+          <w:ilvl w:val="2"/>
+          <w:numId w:val="2"/>
+        </w:numPr>
+      </w:pPr>
+      <w:r>
+        <w:t>E(x</w:t>
+      </w:r>
+      <w:r>
+        <w:rPr>
+          <w:vertAlign w:val="subscript"/>
+        </w:rPr>
+        <w:t>1</w:t>
+      </w:r>
+      <w:r>
+        <w:t xml:space="preserve">) = (2.5 + </w:t>
+      </w:r>
+      <w:r>
+        <w:t>0.5 + 2.2 + 1</w:t>
       </w:r>
       <w:bookmarkStart w:id="0" w:name="_GoBack"/>
       <w:bookmarkEnd w:id="0"/>
       <w:r>
-        <w:t xml:space="preserve">pected. If </w:t>
-      </w:r>
+        <w:t>.9 + 3.1 + 2.3) / 6 = 2.08</w:t>
+      </w:r>
+    </w:p>
+    <w:p>
+      <w:pPr>
+        <w:pStyle w:val="ListParagraph"/>
+        <w:numPr>
+          <w:ilvl w:val="2"/>
+          <w:numId w:val="2"/>
+        </w:numPr>
+      </w:pPr>
+      <w:r>
+        <w:t>E(x</w:t>
+      </w:r>
+      <w:r>
+        <w:rPr>
+          <w:vertAlign w:val="subscript"/>
+        </w:rPr>
+        <w:t>2</w:t>
+      </w:r>
+      <w:r>
+        <w:t>) = (2.3 + 0.8 + 3.0 + 2.2 + 2.5 + 2.8) / 6 = 2.27</w:t>
+      </w:r>
+    </w:p>
+    <w:p>
+      <w:pPr>
+        <w:pStyle w:val="ListParagraph"/>
+        <w:numPr>
+          <w:ilvl w:val="2"/>
+          <w:numId w:val="2"/>
+        </w:numPr>
+      </w:pPr>
+      <w:r>
+        <w:t>Var(x</w:t>
+      </w:r>
+      <w:r>
+        <w:rPr>
+          <w:vertAlign w:val="subscript"/>
+        </w:rPr>
+        <w:t>1</w:t>
+      </w:r>
+      <w:r>
+        <w:t xml:space="preserve">) = </w:t>
+      </w:r>
+      <w:r>
+        <w:t>(2.5</w:t>
+      </w:r>
+      <w:r>
+        <w:rPr>
+          <w:vertAlign w:val="superscript"/>
+        </w:rPr>
+        <w:t>2</w:t>
+      </w:r>
+      <w:r>
+        <w:t xml:space="preserve"> + 0.5</w:t>
+      </w:r>
+      <w:r>
+        <w:rPr>
+          <w:vertAlign w:val="superscript"/>
+        </w:rPr>
+        <w:t>2</w:t>
+      </w:r>
+      <w:r>
+        <w:t xml:space="preserve"> + 2.2</w:t>
+      </w:r>
+      <w:r>
+        <w:rPr>
+          <w:vertAlign w:val="superscript"/>
+        </w:rPr>
+        <w:t>2</w:t>
+      </w:r>
+      <w:r>
+        <w:t xml:space="preserve"> + 1.9</w:t>
+      </w:r>
+      <w:r>
+        <w:rPr>
+          <w:vertAlign w:val="superscript"/>
+        </w:rPr>
+        <w:t>2</w:t>
+      </w:r>
+      <w:r>
+        <w:t xml:space="preserve"> + 3.1</w:t>
+      </w:r>
+      <w:r>
+        <w:rPr>
+          <w:vertAlign w:val="superscript"/>
+        </w:rPr>
+        <w:t>2</w:t>
+      </w:r>
+      <w:r>
+        <w:t xml:space="preserve"> + 2.3</w:t>
+      </w:r>
+      <w:r>
+        <w:rPr>
+          <w:vertAlign w:val="superscript"/>
+        </w:rPr>
+        <w:t>2</w:t>
+      </w:r>
+      <w:r>
+        <w:t>)/</w:t>
+      </w:r>
+      <w:proofErr w:type="gramStart"/>
+      <w:r>
+        <w:t>6</w:t>
+      </w:r>
+      <w:r>
+        <w:t xml:space="preserve"> </w:t>
+      </w:r>
+      <w:r>
+        <w:t xml:space="preserve"> -</w:t>
+      </w:r>
+      <w:proofErr w:type="gramEnd"/>
+      <w:r>
+        <w:t xml:space="preserve">  2.08</w:t>
+      </w:r>
+      <w:r>
+        <w:rPr>
+          <w:vertAlign w:val="superscript"/>
+        </w:rPr>
+        <w:t xml:space="preserve">2 </w:t>
+      </w:r>
+      <w:r>
+        <w:t>= 0.65</w:t>
+      </w:r>
+    </w:p>
+    <w:p>
+      <w:pPr>
+        <w:pStyle w:val="ListParagraph"/>
+        <w:numPr>
+          <w:ilvl w:val="2"/>
+          <w:numId w:val="2"/>
+        </w:numPr>
+      </w:pPr>
+      <w:r>
+        <w:t>Var(x</w:t>
+      </w:r>
+      <w:r>
+        <w:rPr>
+          <w:vertAlign w:val="subscript"/>
+        </w:rPr>
+        <w:t>2</w:t>
+      </w:r>
+      <w:r>
+        <w:t>) = (2.3</w:t>
+      </w:r>
+      <w:r>
+        <w:rPr>
+          <w:vertAlign w:val="superscript"/>
+        </w:rPr>
+        <w:t>2</w:t>
+      </w:r>
+      <w:r>
+        <w:t xml:space="preserve"> + 0.8</w:t>
+      </w:r>
+      <w:r>
+        <w:rPr>
+          <w:vertAlign w:val="superscript"/>
+        </w:rPr>
+        <w:t>2</w:t>
+      </w:r>
+      <w:r>
+        <w:t xml:space="preserve"> + 3.0</w:t>
+      </w:r>
+      <w:r>
+        <w:rPr>
+          <w:vertAlign w:val="superscript"/>
+        </w:rPr>
+        <w:t>2</w:t>
+      </w:r>
+      <w:r>
+        <w:t xml:space="preserve"> + 2.2</w:t>
+      </w:r>
+      <w:r>
+        <w:rPr>
+          <w:vertAlign w:val="superscript"/>
+        </w:rPr>
+        <w:t>2</w:t>
+      </w:r>
+      <w:r>
+        <w:t xml:space="preserve"> + 2.5</w:t>
+      </w:r>
+      <w:r>
+        <w:rPr>
+          <w:vertAlign w:val="superscript"/>
+        </w:rPr>
+        <w:t>2</w:t>
+      </w:r>
+      <w:r>
+        <w:t xml:space="preserve"> + 2.8</w:t>
+      </w:r>
+      <w:r>
+        <w:rPr>
+          <w:vertAlign w:val="superscript"/>
+        </w:rPr>
+        <w:t>2</w:t>
+      </w:r>
+      <w:r>
+        <w:t>)</w:t>
+      </w:r>
+      <w:r>
+        <w:t>/6 – 2.27</w:t>
+      </w:r>
+      <w:r>
+        <w:rPr>
+          <w:vertAlign w:val="superscript"/>
+        </w:rPr>
+        <w:t>2</w:t>
+      </w:r>
+      <w:r>
+        <w:t xml:space="preserve"> = 0.49</w:t>
+      </w:r>
+    </w:p>
+    <w:p>
+      <w:pPr>
+        <w:pStyle w:val="ListParagraph"/>
+        <w:numPr>
+          <w:ilvl w:val="2"/>
+          <w:numId w:val="2"/>
+        </w:numPr>
+      </w:pPr>
       <w:proofErr w:type="spellStart"/>
+      <w:r>
+        <w:t>Cov</w:t>
+      </w:r>
+      <w:bookmarkStart w:id="1" w:name="_Hlk525560331"/>
+      <w:proofErr w:type="spellEnd"/>
+      <w:r>
+        <w:t>(x</w:t>
+      </w:r>
       <w:proofErr w:type="gramStart"/>
       <w:r>
+        <w:rPr>
+          <w:vertAlign w:val="subscript"/>
+        </w:rPr>
+        <w:t>1</w:t>
+      </w:r>
+      <w:r>
+        <w:t>,x</w:t>
+      </w:r>
+      <w:proofErr w:type="gramEnd"/>
+      <w:r>
+        <w:rPr>
+          <w:vertAlign w:val="subscript"/>
+        </w:rPr>
+        <w:t>2</w:t>
+      </w:r>
+      <w:r>
+        <w:t>)</w:t>
+      </w:r>
+      <w:bookmarkEnd w:id="1"/>
+      <w:r>
+        <w:t xml:space="preserve"> = </w:t>
+      </w:r>
+      <w:proofErr w:type="spellStart"/>
+      <w:r>
         <w:t>Cov</w:t>
       </w:r>
       <w:proofErr w:type="spellEnd"/>
       <w:r>
         <w:t>(</w:t>
       </w:r>
-      <w:proofErr w:type="gramEnd"/>
-      <w:r>
-        <w:t>A, B) = 0, then the data is independent.</w:t>
+      <w:r>
+        <w:t>x</w:t>
+      </w:r>
+      <w:r>
+        <w:rPr>
+          <w:vertAlign w:val="subscript"/>
+        </w:rPr>
+        <w:t>2</w:t>
+      </w:r>
+      <w:r>
+        <w:t>,</w:t>
+      </w:r>
+      <w:r>
+        <w:t>x</w:t>
+      </w:r>
+      <w:r>
+        <w:rPr>
+          <w:vertAlign w:val="subscript"/>
+        </w:rPr>
+        <w:t>1</w:t>
+      </w:r>
+      <w:r>
+        <w:t>)</w:t>
+      </w:r>
+      <w:r>
+        <w:t xml:space="preserve"> = (2.5 </w:t>
+      </w:r>
+      <w:r>
+        <w:t>* 2.3 + 0.5 * 0.8 + 2.2 * 3.0 + 1.9 * 2.2 + 3.1 * 2.5 + 2.3 * 2.8)/ 6 – 2.08 * 2.27 = 0.47</w:t>
+      </w:r>
+    </w:p>
+    <w:p>
+      <w:pPr>
+        <w:pStyle w:val="ListParagraph"/>
+        <w:numPr>
+          <w:ilvl w:val="2"/>
+          <w:numId w:val="2"/>
+        </w:numPr>
+        <w:rPr>
+          <w:b/>
+          <w:sz w:val="28"/>
+        </w:rPr>
+      </w:pPr>
+      <w:r>
+        <w:rPr>
+          <w:b/>
+          <w:sz w:val="28"/>
+        </w:rPr>
+        <w:t xml:space="preserve">Answer = </w:t>
+      </w:r>
+      <m:oMath>
+        <m:m>
+          <m:mPr>
+            <m:mcs>
+              <m:mc>
+                <m:mcPr>
+                  <m:count m:val="2"/>
+                  <m:mcJc m:val="center"/>
+                </m:mcPr>
+              </m:mc>
+            </m:mcs>
+            <m:ctrlPr>
+              <w:rPr>
+                <w:rFonts w:ascii="Cambria Math" w:hAnsi="Cambria Math"/>
+                <w:b/>
+                <w:i/>
+                <w:sz w:val="28"/>
+              </w:rPr>
+            </m:ctrlPr>
+          </m:mPr>
+          <m:mr>
+            <m:e>
+              <m:r>
+                <m:rPr>
+                  <m:sty m:val="bi"/>
+                </m:rPr>
+                <w:rPr>
+                  <w:rFonts w:ascii="Cambria Math" w:hAnsi="Cambria Math"/>
+                  <w:sz w:val="28"/>
+                </w:rPr>
+                <m:t>0.65</m:t>
+              </m:r>
+            </m:e>
+            <m:e>
+              <m:r>
+                <m:rPr>
+                  <m:sty m:val="bi"/>
+                </m:rPr>
+                <w:rPr>
+                  <w:rFonts w:ascii="Cambria Math" w:hAnsi="Cambria Math"/>
+                  <w:sz w:val="28"/>
+                </w:rPr>
+                <m:t>0.47</m:t>
+              </m:r>
+            </m:e>
+          </m:mr>
+          <m:mr>
+            <m:e>
+              <m:r>
+                <m:rPr>
+                  <m:sty m:val="bi"/>
+                </m:rPr>
+                <w:rPr>
+                  <w:rFonts w:ascii="Cambria Math" w:hAnsi="Cambria Math"/>
+                  <w:sz w:val="28"/>
+                </w:rPr>
+                <m:t>0.47</m:t>
+              </m:r>
+            </m:e>
+            <m:e>
+              <m:r>
+                <m:rPr>
+                  <m:sty m:val="bi"/>
+                </m:rPr>
+                <w:rPr>
+                  <w:rFonts w:ascii="Cambria Math" w:hAnsi="Cambria Math"/>
+                  <w:sz w:val="28"/>
+                </w:rPr>
+                <m:t>0.49</m:t>
+              </m:r>
+            </m:e>
+          </m:mr>
+        </m:m>
+      </m:oMath>
+    </w:p>
+    <w:p>
+      <w:pPr>
+        <w:pStyle w:val="ListParagraph"/>
+        <w:numPr>
+          <w:ilvl w:val="0"/>
+          <w:numId w:val="2"/>
+        </w:numPr>
+      </w:pPr>
+      <w:r>
+        <w:t>No answer required</w:t>
       </w:r>
     </w:p>
     <w:sectPr>
@@ -1358,8 +2200,8 @@
   <w:abstractNum w:abstractNumId="3" w15:restartNumberingAfterBreak="0">
     <w:nsid w:val="499D5EB4"/>
     <w:multiLevelType w:val="hybridMultilevel"/>
-    <w:tmpl w:val="180CFDC4"/>
-    <w:lvl w:ilvl="0" w:tplc="AB3EEEBA">
+    <w:tmpl w:val="8D7E7F86"/>
+    <w:lvl w:ilvl="0" w:tplc="61460E3C">
       <w:start w:val="1"/>
       <w:numFmt w:val="decimal"/>
       <w:lvlText w:val="%1."/>
@@ -1935,6 +2777,16 @@
       <w:lang w:eastAsia="ja-JP"/>
     </w:rPr>
   </w:style>
+  <w:style w:type="character" w:styleId="PlaceholderText">
+    <w:name w:val="Placeholder Text"/>
+    <w:basedOn w:val="DefaultParagraphFont"/>
+    <w:uiPriority w:val="99"/>
+    <w:semiHidden/>
+    <w:rsid w:val="007C28E9"/>
+    <w:rPr>
+      <w:color w:val="808080"/>
+    </w:rPr>
+  </w:style>
 </w:styles>
 </file>
 

</xml_diff>